<commit_message>
Misión 02 terminada : Damián García
Damián García, A01376354, Grupo 04
</commit_message>
<xml_diff>
--- a/Mision_02.docx
+++ b/Mision_02.docx
@@ -70,6 +70,14 @@
           <w:szCs w:val="22"/>
         </w:rPr>
         <w:t xml:space="preserve">Nombre: </w:t>
+      </w:r>
+      <w:r>
+        <w:rPr>
+          <w:rFonts w:ascii="Avenir Book" w:eastAsia="Arial Unicode MS" w:hAnsi="Avenir Book" w:cs="Arial Unicode MS"/>
+          <w:sz w:val="22"/>
+          <w:szCs w:val="22"/>
+        </w:rPr>
+        <w:t>Damián Iván García Ravelo</w:t>
       </w:r>
     </w:p>
     <w:p>
@@ -95,6 +103,14 @@
         </w:rPr>
         <w:t>Grupo:</w:t>
       </w:r>
+      <w:r>
+        <w:rPr>
+          <w:rFonts w:ascii="Avenir Book" w:eastAsia="Arial Unicode MS" w:hAnsi="Avenir Book" w:cs="Arial Unicode MS"/>
+          <w:sz w:val="22"/>
+          <w:szCs w:val="22"/>
+        </w:rPr>
+        <w:t xml:space="preserve"> 04</w:t>
+      </w:r>
     </w:p>
     <w:p>
       <w:pPr>
@@ -121,7 +137,25 @@
           <w:sz w:val="22"/>
           <w:szCs w:val="22"/>
         </w:rPr>
-        <w:t>Antes de iniciar la tarea debes hacer fork al proyecto que se encuentra en:</w:t>
+        <w:t xml:space="preserve">Antes de iniciar la tarea debes hacer </w:t>
+      </w:r>
+      <w:proofErr w:type="spellStart"/>
+      <w:r>
+        <w:rPr>
+          <w:rFonts w:ascii="Avenir Book" w:eastAsia="Arial Unicode MS" w:hAnsi="Avenir Book" w:cs="Arial Unicode MS"/>
+          <w:sz w:val="22"/>
+          <w:szCs w:val="22"/>
+        </w:rPr>
+        <w:t>fork</w:t>
+      </w:r>
+      <w:proofErr w:type="spellEnd"/>
+      <w:r>
+        <w:rPr>
+          <w:rFonts w:ascii="Avenir Book" w:eastAsia="Arial Unicode MS" w:hAnsi="Avenir Book" w:cs="Arial Unicode MS"/>
+          <w:sz w:val="22"/>
+          <w:szCs w:val="22"/>
+        </w:rPr>
+        <w:t xml:space="preserve"> al proyecto que se encuentra en:</w:t>
       </w:r>
     </w:p>
     <w:p>
@@ -165,7 +199,25 @@
           <w:sz w:val="22"/>
           <w:szCs w:val="22"/>
         </w:rPr>
-        <w:t xml:space="preserve">Después de hacer fork, clona el proyecto en tu computadora y </w:t>
+        <w:t xml:space="preserve">Después de hacer </w:t>
+      </w:r>
+      <w:proofErr w:type="spellStart"/>
+      <w:r>
+        <w:rPr>
+          <w:rFonts w:ascii="Avenir Book" w:eastAsia="Arial Unicode MS" w:hAnsi="Avenir Book" w:cs="Arial Unicode MS"/>
+          <w:sz w:val="22"/>
+          <w:szCs w:val="22"/>
+        </w:rPr>
+        <w:t>fork</w:t>
+      </w:r>
+      <w:proofErr w:type="spellEnd"/>
+      <w:r>
+        <w:rPr>
+          <w:rFonts w:ascii="Avenir Book" w:eastAsia="Arial Unicode MS" w:hAnsi="Avenir Book" w:cs="Arial Unicode MS"/>
+          <w:sz w:val="22"/>
+          <w:szCs w:val="22"/>
+        </w:rPr>
+        <w:t xml:space="preserve">, clona el proyecto en tu computadora y </w:t>
       </w:r>
       <w:r>
         <w:rPr>
@@ -235,15 +287,51 @@
           <w:sz w:val="22"/>
           <w:szCs w:val="22"/>
         </w:rPr>
-        <w:t xml:space="preserve">Al terminar, debes subir a tu cuenta de github los </w:t>
-      </w:r>
-      <w:r>
-        <w:rPr>
-          <w:rFonts w:ascii="Avenir Book" w:eastAsia="Arial Unicode MS" w:hAnsi="Avenir Book" w:cs="Arial Unicode MS"/>
-          <w:sz w:val="22"/>
-          <w:szCs w:val="22"/>
-        </w:rPr>
-        <w:t xml:space="preserve">archivos .py y </w:t>
+        <w:t xml:space="preserve">Al terminar, debes subir a tu cuenta de </w:t>
+      </w:r>
+      <w:proofErr w:type="spellStart"/>
+      <w:r>
+        <w:rPr>
+          <w:rFonts w:ascii="Avenir Book" w:eastAsia="Arial Unicode MS" w:hAnsi="Avenir Book" w:cs="Arial Unicode MS"/>
+          <w:sz w:val="22"/>
+          <w:szCs w:val="22"/>
+        </w:rPr>
+        <w:t>github</w:t>
+      </w:r>
+      <w:proofErr w:type="spellEnd"/>
+      <w:r>
+        <w:rPr>
+          <w:rFonts w:ascii="Avenir Book" w:eastAsia="Arial Unicode MS" w:hAnsi="Avenir Book" w:cs="Arial Unicode MS"/>
+          <w:sz w:val="22"/>
+          <w:szCs w:val="22"/>
+        </w:rPr>
+        <w:t xml:space="preserve"> los </w:t>
+      </w:r>
+      <w:r>
+        <w:rPr>
+          <w:rFonts w:ascii="Avenir Book" w:eastAsia="Arial Unicode MS" w:hAnsi="Avenir Book" w:cs="Arial Unicode MS"/>
+          <w:sz w:val="22"/>
+          <w:szCs w:val="22"/>
+        </w:rPr>
+        <w:t>archivos .</w:t>
+      </w:r>
+      <w:proofErr w:type="spellStart"/>
+      <w:r>
+        <w:rPr>
+          <w:rFonts w:ascii="Avenir Book" w:eastAsia="Arial Unicode MS" w:hAnsi="Avenir Book" w:cs="Arial Unicode MS"/>
+          <w:sz w:val="22"/>
+          <w:szCs w:val="22"/>
+        </w:rPr>
+        <w:t>py</w:t>
+      </w:r>
+      <w:proofErr w:type="spellEnd"/>
+      <w:r>
+        <w:rPr>
+          <w:rFonts w:ascii="Avenir Book" w:eastAsia="Arial Unicode MS" w:hAnsi="Avenir Book" w:cs="Arial Unicode MS"/>
+          <w:sz w:val="22"/>
+          <w:szCs w:val="22"/>
+        </w:rPr>
+        <w:t xml:space="preserve"> y </w:t>
       </w:r>
       <w:r>
         <w:rPr>
@@ -253,8 +341,6 @@
         </w:rPr>
         <w:t>este</w:t>
       </w:r>
-      <w:bookmarkStart w:id="0" w:name="_GoBack"/>
-      <w:bookmarkEnd w:id="0"/>
       <w:r>
         <w:rPr>
           <w:rFonts w:ascii="Avenir Book" w:eastAsia="Arial Unicode MS" w:hAnsi="Avenir Book" w:cs="Arial Unicode MS"/>
@@ -287,6 +373,7 @@
         </w:rPr>
         <w:t xml:space="preserve"> </w:t>
       </w:r>
+      <w:proofErr w:type="spellStart"/>
       <w:r>
         <w:rPr>
           <w:rFonts w:ascii="Avenir Book" w:eastAsia="Arial Unicode MS" w:hAnsi="Avenir Book" w:cs="Arial Unicode MS"/>
@@ -294,8 +381,9 @@
           <w:sz w:val="22"/>
           <w:szCs w:val="22"/>
         </w:rPr>
-        <w:t>Pull r</w:t>
-      </w:r>
+        <w:t>Pull</w:t>
+      </w:r>
+      <w:proofErr w:type="spellEnd"/>
       <w:r>
         <w:rPr>
           <w:rFonts w:ascii="Avenir Book" w:eastAsia="Arial Unicode MS" w:hAnsi="Avenir Book" w:cs="Arial Unicode MS"/>
@@ -303,8 +391,28 @@
           <w:sz w:val="22"/>
           <w:szCs w:val="22"/>
         </w:rPr>
+        <w:t xml:space="preserve"> </w:t>
+      </w:r>
+      <w:proofErr w:type="spellStart"/>
+      <w:r>
+        <w:rPr>
+          <w:rFonts w:ascii="Avenir Book" w:eastAsia="Arial Unicode MS" w:hAnsi="Avenir Book" w:cs="Arial Unicode MS"/>
+          <w:b/>
+          <w:sz w:val="22"/>
+          <w:szCs w:val="22"/>
+        </w:rPr>
+        <w:t>r</w:t>
+      </w:r>
+      <w:r>
+        <w:rPr>
+          <w:rFonts w:ascii="Avenir Book" w:eastAsia="Arial Unicode MS" w:hAnsi="Avenir Book" w:cs="Arial Unicode MS"/>
+          <w:b/>
+          <w:sz w:val="22"/>
+          <w:szCs w:val="22"/>
+        </w:rPr>
         <w:t>equest</w:t>
       </w:r>
+      <w:proofErr w:type="spellEnd"/>
       <w:r>
         <w:rPr>
           <w:rFonts w:ascii="Avenir Book" w:eastAsia="Arial Unicode MS" w:hAnsi="Avenir Book" w:cs="Arial Unicode MS"/>
@@ -503,7 +611,27 @@
           <w:szCs w:val="22"/>
           <w:lang w:val="es-MX"/>
         </w:rPr>
-        <w:t>Tu escuela de procedencia (Preparatoria, si es Prepa Tec el programa que cursaste)</w:t>
+        <w:t xml:space="preserve">Tu escuela de procedencia (Preparatoria, si es Prepa </w:t>
+      </w:r>
+      <w:proofErr w:type="spellStart"/>
+      <w:r>
+        <w:rPr>
+          <w:rFonts w:ascii="Avenir Book" w:eastAsia="Arial Unicode MS" w:hAnsi="Avenir Book" w:cs="Arial Unicode MS"/>
+          <w:sz w:val="22"/>
+          <w:szCs w:val="22"/>
+          <w:lang w:val="es-MX"/>
+        </w:rPr>
+        <w:t>Tec</w:t>
+      </w:r>
+      <w:proofErr w:type="spellEnd"/>
+      <w:r>
+        <w:rPr>
+          <w:rFonts w:ascii="Avenir Book" w:eastAsia="Arial Unicode MS" w:hAnsi="Avenir Book" w:cs="Arial Unicode MS"/>
+          <w:sz w:val="22"/>
+          <w:szCs w:val="22"/>
+          <w:lang w:val="es-MX"/>
+        </w:rPr>
+        <w:t xml:space="preserve"> el programa que cursaste)</w:t>
       </w:r>
     </w:p>
     <w:p>
@@ -650,6 +778,16 @@
               </w:rPr>
               <w:t>Salidas:</w:t>
             </w:r>
+            <w:r>
+              <w:rPr>
+                <w:rFonts w:ascii="Avenir Book" w:eastAsia="Arial Unicode MS" w:hAnsi="Avenir Book" w:cs="Arial Unicode MS"/>
+                <w:bCs/>
+                <w:sz w:val="20"/>
+                <w:szCs w:val="22"/>
+                <w:lang w:val="es-MX"/>
+              </w:rPr>
+              <w:t xml:space="preserve"> mi nombre, mi matrícula, mi carrera, mi escuela de procedencia y una descripción general sobre mí.</w:t>
+            </w:r>
           </w:p>
           <w:p>
             <w:pPr>
@@ -759,6 +897,59 @@
                 <w:lang w:val="es-MX"/>
               </w:rPr>
             </w:pPr>
+            <w:r>
+              <w:rPr>
+                <w:noProof/>
+              </w:rPr>
+              <w:lastRenderedPageBreak/>
+              <w:drawing>
+                <wp:inline distT="0" distB="0" distL="0" distR="0" wp14:anchorId="65527599" wp14:editId="24D15AEF">
+                  <wp:extent cx="5200650" cy="4114800"/>
+                  <wp:effectExtent l="0" t="9525" r="9525" b="9525"/>
+                  <wp:docPr id="4" name="Imagen 4"/>
+                  <wp:cNvGraphicFramePr>
+                    <a:graphicFrameLocks xmlns:a="http://schemas.openxmlformats.org/drawingml/2006/main" noChangeAspect="1"/>
+                  </wp:cNvGraphicFramePr>
+                  <a:graphic xmlns:a="http://schemas.openxmlformats.org/drawingml/2006/main">
+                    <a:graphicData uri="http://schemas.openxmlformats.org/drawingml/2006/picture">
+                      <pic:pic xmlns:pic="http://schemas.openxmlformats.org/drawingml/2006/picture">
+                        <pic:nvPicPr>
+                          <pic:cNvPr id="1" name=""/>
+                          <pic:cNvPicPr/>
+                        </pic:nvPicPr>
+                        <pic:blipFill>
+                          <a:blip r:embed="rId5"/>
+                          <a:stretch>
+                            <a:fillRect/>
+                          </a:stretch>
+                        </pic:blipFill>
+                        <pic:spPr>
+                          <a:xfrm rot="16200000">
+                            <a:off x="0" y="0"/>
+                            <a:ext cx="5200650" cy="4114800"/>
+                          </a:xfrm>
+                          <a:prstGeom prst="rect">
+                            <a:avLst/>
+                          </a:prstGeom>
+                        </pic:spPr>
+                      </pic:pic>
+                    </a:graphicData>
+                  </a:graphic>
+                </wp:inline>
+              </w:drawing>
+            </w:r>
+          </w:p>
+          <w:p>
+            <w:pPr>
+              <w:pStyle w:val="Sinespaciado"/>
+              <w:rPr>
+                <w:rFonts w:ascii="Avenir Book" w:eastAsia="Arial Unicode MS" w:hAnsi="Avenir Book" w:cs="Arial Unicode MS"/>
+                <w:bCs/>
+                <w:sz w:val="20"/>
+                <w:szCs w:val="22"/>
+                <w:lang w:val="es-MX"/>
+              </w:rPr>
+            </w:pPr>
           </w:p>
           <w:p>
             <w:pPr>
@@ -813,6 +1004,7 @@
               </w:rPr>
               <w:t xml:space="preserve"> </w:t>
             </w:r>
+            <w:proofErr w:type="spellStart"/>
             <w:r>
               <w:rPr>
                 <w:rFonts w:ascii="Avenir Book" w:eastAsia="Arial Unicode MS" w:hAnsi="Avenir Book" w:cs="Arial Unicode MS"/>
@@ -824,6 +1016,7 @@
               </w:rPr>
               <w:t>github</w:t>
             </w:r>
+            <w:proofErr w:type="spellEnd"/>
             <w:r>
               <w:rPr>
                 <w:rFonts w:ascii="Avenir Book" w:eastAsia="Arial Unicode MS" w:hAnsi="Avenir Book" w:cs="Arial Unicode MS"/>
@@ -895,6 +1088,7 @@
                 <w:szCs w:val="20"/>
                 <w:lang w:val="es-MX"/>
               </w:rPr>
+              <w:lastRenderedPageBreak/>
               <w:t>Ejemplo de salida</w:t>
             </w:r>
             <w:r>
@@ -1091,7 +1285,29 @@
                 <w:szCs w:val="22"/>
                 <w:lang w:val="es-MX"/>
               </w:rPr>
-              <w:t>Prepa Tec, programa Bicultural</w:t>
+              <w:t xml:space="preserve">Prepa </w:t>
+            </w:r>
+            <w:proofErr w:type="spellStart"/>
+            <w:r>
+              <w:rPr>
+                <w:rFonts w:ascii="Consolas" w:eastAsia="Arial Unicode MS" w:hAnsi="Consolas" w:cs="Arial Unicode MS"/>
+                <w:bCs/>
+                <w:sz w:val="20"/>
+                <w:szCs w:val="22"/>
+                <w:lang w:val="es-MX"/>
+              </w:rPr>
+              <w:t>Tec</w:t>
+            </w:r>
+            <w:proofErr w:type="spellEnd"/>
+            <w:r>
+              <w:rPr>
+                <w:rFonts w:ascii="Consolas" w:eastAsia="Arial Unicode MS" w:hAnsi="Consolas" w:cs="Arial Unicode MS"/>
+                <w:bCs/>
+                <w:sz w:val="20"/>
+                <w:szCs w:val="22"/>
+                <w:lang w:val="es-MX"/>
+              </w:rPr>
+              <w:t>, programa Bicultural</w:t>
             </w:r>
           </w:p>
           <w:p>
@@ -1349,7 +1565,27 @@
           <w:szCs w:val="22"/>
           <w:lang w:val="es-MX"/>
         </w:rPr>
-        <w:t xml:space="preserve"> hrs.</w:t>
+        <w:t xml:space="preserve"> </w:t>
+      </w:r>
+      <w:proofErr w:type="spellStart"/>
+      <w:r>
+        <w:rPr>
+          <w:rFonts w:ascii="Avenir Book" w:eastAsia="Arial Unicode MS" w:hAnsi="Avenir Book" w:cs="Arial Unicode MS"/>
+          <w:sz w:val="22"/>
+          <w:szCs w:val="22"/>
+          <w:lang w:val="es-MX"/>
+        </w:rPr>
+        <w:t>hrs</w:t>
+      </w:r>
+      <w:proofErr w:type="spellEnd"/>
+      <w:r>
+        <w:rPr>
+          <w:rFonts w:ascii="Avenir Book" w:eastAsia="Arial Unicode MS" w:hAnsi="Avenir Book" w:cs="Arial Unicode MS"/>
+          <w:sz w:val="22"/>
+          <w:szCs w:val="22"/>
+          <w:lang w:val="es-MX"/>
+        </w:rPr>
+        <w:t>.</w:t>
       </w:r>
     </w:p>
     <w:p>
@@ -1409,7 +1645,27 @@
           <w:szCs w:val="22"/>
           <w:lang w:val="es-MX"/>
         </w:rPr>
-        <w:t xml:space="preserve"> hrs.</w:t>
+        <w:t xml:space="preserve"> </w:t>
+      </w:r>
+      <w:proofErr w:type="spellStart"/>
+      <w:r>
+        <w:rPr>
+          <w:rFonts w:ascii="Avenir Book" w:eastAsia="Arial Unicode MS" w:hAnsi="Avenir Book" w:cs="Arial Unicode MS"/>
+          <w:sz w:val="22"/>
+          <w:szCs w:val="22"/>
+          <w:lang w:val="es-MX"/>
+        </w:rPr>
+        <w:t>hrs</w:t>
+      </w:r>
+      <w:proofErr w:type="spellEnd"/>
+      <w:r>
+        <w:rPr>
+          <w:rFonts w:ascii="Avenir Book" w:eastAsia="Arial Unicode MS" w:hAnsi="Avenir Book" w:cs="Arial Unicode MS"/>
+          <w:sz w:val="22"/>
+          <w:szCs w:val="22"/>
+          <w:lang w:val="es-MX"/>
+        </w:rPr>
+        <w:t>.</w:t>
       </w:r>
     </w:p>
     <w:p>
@@ -1542,6 +1798,66 @@
               </w:rPr>
               <w:t>Entradas:</w:t>
             </w:r>
+            <w:r>
+              <w:rPr>
+                <w:rFonts w:ascii="Avenir Book" w:eastAsia="Arial Unicode MS" w:hAnsi="Avenir Book" w:cs="Arial Unicode MS"/>
+                <w:bCs/>
+                <w:sz w:val="20"/>
+                <w:szCs w:val="22"/>
+                <w:lang w:val="es-MX"/>
+              </w:rPr>
+              <w:t xml:space="preserve"> </w:t>
+            </w:r>
+            <w:r>
+              <w:rPr>
+                <w:rFonts w:ascii="Avenir Book" w:eastAsia="Arial Unicode MS" w:hAnsi="Avenir Book" w:cs="Arial Unicode MS"/>
+                <w:bCs/>
+                <w:sz w:val="20"/>
+                <w:szCs w:val="22"/>
+                <w:lang w:val="es-MX"/>
+              </w:rPr>
+              <w:t xml:space="preserve">v= </w:t>
+            </w:r>
+            <w:r>
+              <w:rPr>
+                <w:rFonts w:ascii="Avenir Book" w:eastAsia="Arial Unicode MS" w:hAnsi="Avenir Book" w:cs="Arial Unicode MS"/>
+                <w:bCs/>
+                <w:sz w:val="20"/>
+                <w:szCs w:val="22"/>
+                <w:lang w:val="es-MX"/>
+              </w:rPr>
+              <w:t>velocidad</w:t>
+            </w:r>
+            <w:r>
+              <w:rPr>
+                <w:rFonts w:ascii="Avenir Book" w:eastAsia="Arial Unicode MS" w:hAnsi="Avenir Book" w:cs="Arial Unicode MS"/>
+                <w:bCs/>
+                <w:sz w:val="20"/>
+                <w:szCs w:val="22"/>
+                <w:lang w:val="es-MX"/>
+              </w:rPr>
+              <w:t xml:space="preserve"> (km/h)</w:t>
+            </w:r>
+            <w:r>
+              <w:rPr>
+                <w:rFonts w:ascii="Avenir Book" w:eastAsia="Arial Unicode MS" w:hAnsi="Avenir Book" w:cs="Arial Unicode MS"/>
+                <w:bCs/>
+                <w:sz w:val="20"/>
+                <w:szCs w:val="22"/>
+                <w:lang w:val="es-MX"/>
+              </w:rPr>
+              <w:t xml:space="preserve">, </w:t>
+            </w:r>
+            <w:r>
+              <w:rPr>
+                <w:rFonts w:ascii="Avenir Book" w:eastAsia="Arial Unicode MS" w:hAnsi="Avenir Book" w:cs="Arial Unicode MS"/>
+                <w:bCs/>
+                <w:sz w:val="20"/>
+                <w:szCs w:val="22"/>
+                <w:lang w:val="es-MX"/>
+              </w:rPr>
+              <w:t>d=distancia (km) y t=tiempo (s)</w:t>
+            </w:r>
           </w:p>
           <w:p>
             <w:pPr>
@@ -1564,6 +1880,16 @@
               </w:rPr>
               <w:t>Salidas:</w:t>
             </w:r>
+            <w:r>
+              <w:rPr>
+                <w:rFonts w:ascii="Avenir Book" w:eastAsia="Arial Unicode MS" w:hAnsi="Avenir Book" w:cs="Arial Unicode MS"/>
+                <w:bCs/>
+                <w:sz w:val="20"/>
+                <w:szCs w:val="22"/>
+                <w:lang w:val="es-MX"/>
+              </w:rPr>
+              <w:t xml:space="preserve"> tiempo (s) y distancia (km)</w:t>
+            </w:r>
           </w:p>
           <w:p>
             <w:pPr>
@@ -1586,6 +1912,38 @@
               </w:rPr>
               <w:t>Relación E/S:</w:t>
             </w:r>
+            <w:r>
+              <w:rPr>
+                <w:rFonts w:ascii="Avenir Book" w:eastAsia="Arial Unicode MS" w:hAnsi="Avenir Book" w:cs="Arial Unicode MS"/>
+                <w:bCs/>
+                <w:sz w:val="20"/>
+                <w:szCs w:val="22"/>
+                <w:lang w:val="es-MX"/>
+              </w:rPr>
+              <w:t xml:space="preserve"> v=d/</w:t>
+            </w:r>
+            <w:proofErr w:type="gramStart"/>
+            <w:r>
+              <w:rPr>
+                <w:rFonts w:ascii="Avenir Book" w:eastAsia="Arial Unicode MS" w:hAnsi="Avenir Book" w:cs="Arial Unicode MS"/>
+                <w:bCs/>
+                <w:sz w:val="20"/>
+                <w:szCs w:val="22"/>
+                <w:lang w:val="es-MX"/>
+              </w:rPr>
+              <w:t>t,  t</w:t>
+            </w:r>
+            <w:proofErr w:type="gramEnd"/>
+            <w:r>
+              <w:rPr>
+                <w:rFonts w:ascii="Avenir Book" w:eastAsia="Arial Unicode MS" w:hAnsi="Avenir Book" w:cs="Arial Unicode MS"/>
+                <w:bCs/>
+                <w:sz w:val="20"/>
+                <w:szCs w:val="22"/>
+                <w:lang w:val="es-MX"/>
+              </w:rPr>
+              <w:t xml:space="preserve">=d/v  y  d=tv </w:t>
+            </w:r>
           </w:p>
           <w:p>
             <w:pPr>
@@ -1663,6 +2021,59 @@
                 <w:lang w:val="es-MX"/>
               </w:rPr>
             </w:pPr>
+            <w:r>
+              <w:rPr>
+                <w:noProof/>
+              </w:rPr>
+              <w:lastRenderedPageBreak/>
+              <w:drawing>
+                <wp:inline distT="0" distB="0" distL="0" distR="0" wp14:anchorId="7521082E" wp14:editId="0F43B83D">
+                  <wp:extent cx="4057650" cy="7743825"/>
+                  <wp:effectExtent l="0" t="0" r="0" b="9525"/>
+                  <wp:docPr id="5" name="Imagen 5"/>
+                  <wp:cNvGraphicFramePr>
+                    <a:graphicFrameLocks xmlns:a="http://schemas.openxmlformats.org/drawingml/2006/main" noChangeAspect="1"/>
+                  </wp:cNvGraphicFramePr>
+                  <a:graphic xmlns:a="http://schemas.openxmlformats.org/drawingml/2006/main">
+                    <a:graphicData uri="http://schemas.openxmlformats.org/drawingml/2006/picture">
+                      <pic:pic xmlns:pic="http://schemas.openxmlformats.org/drawingml/2006/picture">
+                        <pic:nvPicPr>
+                          <pic:cNvPr id="1" name=""/>
+                          <pic:cNvPicPr/>
+                        </pic:nvPicPr>
+                        <pic:blipFill>
+                          <a:blip r:embed="rId6"/>
+                          <a:stretch>
+                            <a:fillRect/>
+                          </a:stretch>
+                        </pic:blipFill>
+                        <pic:spPr>
+                          <a:xfrm>
+                            <a:off x="0" y="0"/>
+                            <a:ext cx="4057650" cy="7743825"/>
+                          </a:xfrm>
+                          <a:prstGeom prst="rect">
+                            <a:avLst/>
+                          </a:prstGeom>
+                        </pic:spPr>
+                      </pic:pic>
+                    </a:graphicData>
+                  </a:graphic>
+                </wp:inline>
+              </w:drawing>
+            </w:r>
+          </w:p>
+          <w:p>
+            <w:pPr>
+              <w:pStyle w:val="Sinespaciado"/>
+              <w:rPr>
+                <w:rFonts w:ascii="Avenir Book" w:eastAsia="Arial Unicode MS" w:hAnsi="Avenir Book" w:cs="Arial Unicode MS"/>
+                <w:bCs/>
+                <w:sz w:val="20"/>
+                <w:szCs w:val="22"/>
+                <w:lang w:val="es-MX"/>
+              </w:rPr>
+            </w:pPr>
           </w:p>
           <w:p>
             <w:pPr>
@@ -1705,6 +2116,7 @@
               </w:rPr>
               <w:t xml:space="preserve"> </w:t>
             </w:r>
+            <w:proofErr w:type="spellStart"/>
             <w:r>
               <w:rPr>
                 <w:rFonts w:ascii="Avenir Book" w:eastAsia="Arial Unicode MS" w:hAnsi="Avenir Book" w:cs="Arial Unicode MS"/>
@@ -1716,6 +2128,7 @@
               </w:rPr>
               <w:t>github</w:t>
             </w:r>
+            <w:proofErr w:type="spellEnd"/>
             <w:r>
               <w:rPr>
                 <w:rFonts w:ascii="Avenir Book" w:eastAsia="Arial Unicode MS" w:hAnsi="Avenir Book" w:cs="Arial Unicode MS"/>
@@ -1786,6 +2199,7 @@
                 <w:szCs w:val="20"/>
                 <w:lang w:val="es-MX"/>
               </w:rPr>
+              <w:lastRenderedPageBreak/>
               <w:t>Ejemplo de salida</w:t>
             </w:r>
             <w:r>
@@ -1877,7 +2291,29 @@
                 <w:szCs w:val="22"/>
                 <w:lang w:val="es-MX"/>
               </w:rPr>
-              <w:t>7 hrs: 805.0 km</w:t>
+              <w:t xml:space="preserve">7 </w:t>
+            </w:r>
+            <w:proofErr w:type="spellStart"/>
+            <w:r>
+              <w:rPr>
+                <w:rFonts w:ascii="Consolas" w:eastAsia="Arial Unicode MS" w:hAnsi="Consolas" w:cs="Arial Unicode MS"/>
+                <w:bCs/>
+                <w:sz w:val="20"/>
+                <w:szCs w:val="22"/>
+                <w:lang w:val="es-MX"/>
+              </w:rPr>
+              <w:t>hrs</w:t>
+            </w:r>
+            <w:proofErr w:type="spellEnd"/>
+            <w:r>
+              <w:rPr>
+                <w:rFonts w:ascii="Consolas" w:eastAsia="Arial Unicode MS" w:hAnsi="Consolas" w:cs="Arial Unicode MS"/>
+                <w:bCs/>
+                <w:sz w:val="20"/>
+                <w:szCs w:val="22"/>
+                <w:lang w:val="es-MX"/>
+              </w:rPr>
+              <w:t>: 805.0 km</w:t>
             </w:r>
           </w:p>
           <w:p>
@@ -1909,7 +2345,29 @@
                 <w:szCs w:val="22"/>
                 <w:lang w:val="es-MX"/>
               </w:rPr>
-              <w:t xml:space="preserve"> hrs: </w:t>
+              <w:t xml:space="preserve"> </w:t>
+            </w:r>
+            <w:proofErr w:type="spellStart"/>
+            <w:r>
+              <w:rPr>
+                <w:rFonts w:ascii="Consolas" w:eastAsia="Arial Unicode MS" w:hAnsi="Consolas" w:cs="Arial Unicode MS"/>
+                <w:bCs/>
+                <w:sz w:val="20"/>
+                <w:szCs w:val="22"/>
+                <w:lang w:val="es-MX"/>
+              </w:rPr>
+              <w:t>hrs</w:t>
+            </w:r>
+            <w:proofErr w:type="spellEnd"/>
+            <w:r>
+              <w:rPr>
+                <w:rFonts w:ascii="Consolas" w:eastAsia="Arial Unicode MS" w:hAnsi="Consolas" w:cs="Arial Unicode MS"/>
+                <w:bCs/>
+                <w:sz w:val="20"/>
+                <w:szCs w:val="22"/>
+                <w:lang w:val="es-MX"/>
+              </w:rPr>
+              <w:t xml:space="preserve">: </w:t>
             </w:r>
             <w:r>
               <w:rPr>
@@ -1971,7 +2429,29 @@
                 <w:szCs w:val="22"/>
                 <w:lang w:val="es-MX"/>
               </w:rPr>
-              <w:t>6.8782 hrs.</w:t>
+              <w:t xml:space="preserve">6.8782 </w:t>
+            </w:r>
+            <w:proofErr w:type="spellStart"/>
+            <w:r>
+              <w:rPr>
+                <w:rFonts w:ascii="Consolas" w:eastAsia="Arial Unicode MS" w:hAnsi="Consolas" w:cs="Arial Unicode MS"/>
+                <w:bCs/>
+                <w:sz w:val="20"/>
+                <w:szCs w:val="22"/>
+                <w:lang w:val="es-MX"/>
+              </w:rPr>
+              <w:t>hrs</w:t>
+            </w:r>
+            <w:proofErr w:type="spellEnd"/>
+            <w:r>
+              <w:rPr>
+                <w:rFonts w:ascii="Consolas" w:eastAsia="Arial Unicode MS" w:hAnsi="Consolas" w:cs="Arial Unicode MS"/>
+                <w:bCs/>
+                <w:sz w:val="20"/>
+                <w:szCs w:val="22"/>
+                <w:lang w:val="es-MX"/>
+              </w:rPr>
+              <w:t>.</w:t>
             </w:r>
           </w:p>
         </w:tc>
@@ -2365,6 +2845,16 @@
               </w:rPr>
               <w:t>Entradas:</w:t>
             </w:r>
+            <w:r>
+              <w:rPr>
+                <w:rFonts w:ascii="Avenir Book" w:eastAsia="Arial Unicode MS" w:hAnsi="Avenir Book" w:cs="Arial Unicode MS"/>
+                <w:bCs/>
+                <w:sz w:val="20"/>
+                <w:szCs w:val="22"/>
+                <w:lang w:val="es-MX"/>
+              </w:rPr>
+              <w:t xml:space="preserve"> Costo de la comida, 13% y 15%</w:t>
+            </w:r>
           </w:p>
           <w:p>
             <w:pPr>
@@ -2387,6 +2877,38 @@
               </w:rPr>
               <w:t>Salidas:</w:t>
             </w:r>
+            <w:r>
+              <w:rPr>
+                <w:rFonts w:ascii="Avenir Book" w:eastAsia="Arial Unicode MS" w:hAnsi="Avenir Book" w:cs="Arial Unicode MS"/>
+                <w:bCs/>
+                <w:sz w:val="20"/>
+                <w:szCs w:val="22"/>
+                <w:lang w:val="es-MX"/>
+              </w:rPr>
+              <w:t xml:space="preserve"> propina, </w:t>
+            </w:r>
+            <w:proofErr w:type="spellStart"/>
+            <w:r>
+              <w:rPr>
+                <w:rFonts w:ascii="Avenir Book" w:eastAsia="Arial Unicode MS" w:hAnsi="Avenir Book" w:cs="Arial Unicode MS"/>
+                <w:bCs/>
+                <w:sz w:val="20"/>
+                <w:szCs w:val="22"/>
+                <w:lang w:val="es-MX"/>
+              </w:rPr>
+              <w:t>iva</w:t>
+            </w:r>
+            <w:proofErr w:type="spellEnd"/>
+            <w:r>
+              <w:rPr>
+                <w:rFonts w:ascii="Avenir Book" w:eastAsia="Arial Unicode MS" w:hAnsi="Avenir Book" w:cs="Arial Unicode MS"/>
+                <w:bCs/>
+                <w:sz w:val="20"/>
+                <w:szCs w:val="22"/>
+                <w:lang w:val="es-MX"/>
+              </w:rPr>
+              <w:t xml:space="preserve"> y total a pagar</w:t>
+            </w:r>
           </w:p>
           <w:p>
             <w:pPr>
@@ -2409,6 +2931,82 @@
               </w:rPr>
               <w:t>Relación E/S:</w:t>
             </w:r>
+            <w:r>
+              <w:rPr>
+                <w:rFonts w:ascii="Avenir Book" w:eastAsia="Arial Unicode MS" w:hAnsi="Avenir Book" w:cs="Arial Unicode MS"/>
+                <w:bCs/>
+                <w:sz w:val="20"/>
+                <w:szCs w:val="22"/>
+                <w:lang w:val="es-MX"/>
+              </w:rPr>
+              <w:t xml:space="preserve"> propina</w:t>
+            </w:r>
+            <w:proofErr w:type="gramStart"/>
+            <w:r>
+              <w:rPr>
+                <w:rFonts w:ascii="Avenir Book" w:eastAsia="Arial Unicode MS" w:hAnsi="Avenir Book" w:cs="Arial Unicode MS"/>
+                <w:bCs/>
+                <w:sz w:val="20"/>
+                <w:szCs w:val="22"/>
+                <w:lang w:val="es-MX"/>
+              </w:rPr>
+              <w:t>=(</w:t>
+            </w:r>
+            <w:proofErr w:type="gramEnd"/>
+            <w:r>
+              <w:rPr>
+                <w:rFonts w:ascii="Avenir Book" w:eastAsia="Arial Unicode MS" w:hAnsi="Avenir Book" w:cs="Arial Unicode MS"/>
+                <w:bCs/>
+                <w:sz w:val="20"/>
+                <w:szCs w:val="22"/>
+                <w:lang w:val="es-MX"/>
+              </w:rPr>
+              <w:t xml:space="preserve">costo de la comida * 13%), </w:t>
+            </w:r>
+            <w:proofErr w:type="spellStart"/>
+            <w:r>
+              <w:rPr>
+                <w:rFonts w:ascii="Avenir Book" w:eastAsia="Arial Unicode MS" w:hAnsi="Avenir Book" w:cs="Arial Unicode MS"/>
+                <w:bCs/>
+                <w:sz w:val="20"/>
+                <w:szCs w:val="22"/>
+                <w:lang w:val="es-MX"/>
+              </w:rPr>
+              <w:t>iva</w:t>
+            </w:r>
+            <w:proofErr w:type="spellEnd"/>
+            <w:r>
+              <w:rPr>
+                <w:rFonts w:ascii="Avenir Book" w:eastAsia="Arial Unicode MS" w:hAnsi="Avenir Book" w:cs="Arial Unicode MS"/>
+                <w:bCs/>
+                <w:sz w:val="20"/>
+                <w:szCs w:val="22"/>
+                <w:lang w:val="es-MX"/>
+              </w:rPr>
+              <w:t xml:space="preserve">=(costo de la comida*15%) y total a pagar=(costo de la comida + propina+ </w:t>
+            </w:r>
+            <w:proofErr w:type="spellStart"/>
+            <w:r>
+              <w:rPr>
+                <w:rFonts w:ascii="Avenir Book" w:eastAsia="Arial Unicode MS" w:hAnsi="Avenir Book" w:cs="Arial Unicode MS"/>
+                <w:bCs/>
+                <w:sz w:val="20"/>
+                <w:szCs w:val="22"/>
+                <w:lang w:val="es-MX"/>
+              </w:rPr>
+              <w:t>iva</w:t>
+            </w:r>
+            <w:proofErr w:type="spellEnd"/>
+            <w:r>
+              <w:rPr>
+                <w:rFonts w:ascii="Avenir Book" w:eastAsia="Arial Unicode MS" w:hAnsi="Avenir Book" w:cs="Arial Unicode MS"/>
+                <w:bCs/>
+                <w:sz w:val="20"/>
+                <w:szCs w:val="22"/>
+                <w:lang w:val="es-MX"/>
+              </w:rPr>
+              <w:t>)</w:t>
+            </w:r>
           </w:p>
           <w:p>
             <w:pPr>
@@ -2486,6 +3084,59 @@
                 <w:lang w:val="es-MX"/>
               </w:rPr>
             </w:pPr>
+            <w:r>
+              <w:rPr>
+                <w:noProof/>
+              </w:rPr>
+              <w:lastRenderedPageBreak/>
+              <w:drawing>
+                <wp:inline distT="0" distB="0" distL="0" distR="0" wp14:anchorId="3CCFD546" wp14:editId="0C35A311">
+                  <wp:extent cx="3400425" cy="6753225"/>
+                  <wp:effectExtent l="0" t="0" r="9525" b="9525"/>
+                  <wp:docPr id="6" name="Imagen 6"/>
+                  <wp:cNvGraphicFramePr>
+                    <a:graphicFrameLocks xmlns:a="http://schemas.openxmlformats.org/drawingml/2006/main" noChangeAspect="1"/>
+                  </wp:cNvGraphicFramePr>
+                  <a:graphic xmlns:a="http://schemas.openxmlformats.org/drawingml/2006/main">
+                    <a:graphicData uri="http://schemas.openxmlformats.org/drawingml/2006/picture">
+                      <pic:pic xmlns:pic="http://schemas.openxmlformats.org/drawingml/2006/picture">
+                        <pic:nvPicPr>
+                          <pic:cNvPr id="1" name=""/>
+                          <pic:cNvPicPr/>
+                        </pic:nvPicPr>
+                        <pic:blipFill>
+                          <a:blip r:embed="rId7"/>
+                          <a:stretch>
+                            <a:fillRect/>
+                          </a:stretch>
+                        </pic:blipFill>
+                        <pic:spPr>
+                          <a:xfrm>
+                            <a:off x="0" y="0"/>
+                            <a:ext cx="3400425" cy="6753225"/>
+                          </a:xfrm>
+                          <a:prstGeom prst="rect">
+                            <a:avLst/>
+                          </a:prstGeom>
+                        </pic:spPr>
+                      </pic:pic>
+                    </a:graphicData>
+                  </a:graphic>
+                </wp:inline>
+              </w:drawing>
+            </w:r>
+          </w:p>
+          <w:p>
+            <w:pPr>
+              <w:pStyle w:val="Sinespaciado"/>
+              <w:rPr>
+                <w:rFonts w:ascii="Avenir Book" w:eastAsia="Arial Unicode MS" w:hAnsi="Avenir Book" w:cs="Arial Unicode MS"/>
+                <w:bCs/>
+                <w:sz w:val="20"/>
+                <w:szCs w:val="22"/>
+                <w:lang w:val="es-MX"/>
+              </w:rPr>
+            </w:pPr>
           </w:p>
           <w:p>
             <w:pPr>
@@ -2540,6 +3191,7 @@
               </w:rPr>
               <w:t xml:space="preserve"> </w:t>
             </w:r>
+            <w:proofErr w:type="spellStart"/>
             <w:r>
               <w:rPr>
                 <w:rFonts w:ascii="Avenir Book" w:eastAsia="Arial Unicode MS" w:hAnsi="Avenir Book" w:cs="Arial Unicode MS"/>
@@ -2551,6 +3203,7 @@
               </w:rPr>
               <w:t>github</w:t>
             </w:r>
+            <w:proofErr w:type="spellEnd"/>
             <w:r>
               <w:rPr>
                 <w:rFonts w:ascii="Avenir Book" w:eastAsia="Arial Unicode MS" w:hAnsi="Avenir Book" w:cs="Arial Unicode MS"/>
@@ -2786,36 +3439,49 @@
                 <w:lang w:val="es-MX"/>
               </w:rPr>
             </w:pPr>
-            <w:r>
-              <w:rPr>
-                <w:rFonts w:ascii="Consolas" w:eastAsia="Arial Unicode MS" w:hAnsi="Consolas" w:cs="Arial Unicode MS"/>
-                <w:bCs/>
-                <w:sz w:val="20"/>
-                <w:szCs w:val="22"/>
-                <w:lang w:val="es-MX"/>
-              </w:rPr>
-              <w:t>Total a pagar: $128.00</w:t>
-            </w:r>
-          </w:p>
-          <w:p>
-            <w:pPr>
-              <w:pStyle w:val="Sinespaciado"/>
-              <w:rPr>
-                <w:rFonts w:ascii="Consolas" w:eastAsia="Arial Unicode MS" w:hAnsi="Consolas" w:cs="Arial Unicode MS"/>
-                <w:bCs/>
-                <w:sz w:val="20"/>
-                <w:szCs w:val="22"/>
-                <w:lang w:val="es-MX"/>
-              </w:rPr>
-            </w:pPr>
-            <w:r>
-              <w:rPr>
-                <w:rFonts w:ascii="Consolas" w:eastAsia="Arial Unicode MS" w:hAnsi="Consolas" w:cs="Arial Unicode MS"/>
-                <w:bCs/>
-                <w:sz w:val="20"/>
-                <w:szCs w:val="22"/>
-                <w:lang w:val="es-MX"/>
-              </w:rPr>
+            <w:proofErr w:type="gramStart"/>
+            <w:r>
+              <w:rPr>
+                <w:rFonts w:ascii="Consolas" w:eastAsia="Arial Unicode MS" w:hAnsi="Consolas" w:cs="Arial Unicode MS"/>
+                <w:bCs/>
+                <w:sz w:val="20"/>
+                <w:szCs w:val="22"/>
+                <w:lang w:val="es-MX"/>
+              </w:rPr>
+              <w:t>Total</w:t>
+            </w:r>
+            <w:proofErr w:type="gramEnd"/>
+            <w:r>
+              <w:rPr>
+                <w:rFonts w:ascii="Consolas" w:eastAsia="Arial Unicode MS" w:hAnsi="Consolas" w:cs="Arial Unicode MS"/>
+                <w:bCs/>
+                <w:sz w:val="20"/>
+                <w:szCs w:val="22"/>
+                <w:lang w:val="es-MX"/>
+              </w:rPr>
+              <w:t xml:space="preserve"> a pagar: $128.00</w:t>
+            </w:r>
+          </w:p>
+          <w:p>
+            <w:pPr>
+              <w:pStyle w:val="Sinespaciado"/>
+              <w:rPr>
+                <w:rFonts w:ascii="Consolas" w:eastAsia="Arial Unicode MS" w:hAnsi="Consolas" w:cs="Arial Unicode MS"/>
+                <w:bCs/>
+                <w:sz w:val="20"/>
+                <w:szCs w:val="22"/>
+                <w:lang w:val="es-MX"/>
+              </w:rPr>
+            </w:pPr>
+            <w:r>
+              <w:rPr>
+                <w:rFonts w:ascii="Consolas" w:eastAsia="Arial Unicode MS" w:hAnsi="Consolas" w:cs="Arial Unicode MS"/>
+                <w:bCs/>
+                <w:sz w:val="20"/>
+                <w:szCs w:val="22"/>
+                <w:lang w:val="es-MX"/>
+              </w:rPr>
+              <w:lastRenderedPageBreak/>
               <w:t>_________________________</w:t>
             </w:r>
           </w:p>
@@ -2922,15 +3588,27 @@
                 <w:lang w:val="es-MX"/>
               </w:rPr>
             </w:pPr>
-            <w:r>
-              <w:rPr>
-                <w:rFonts w:ascii="Consolas" w:eastAsia="Arial Unicode MS" w:hAnsi="Consolas" w:cs="Arial Unicode MS"/>
-                <w:bCs/>
-                <w:sz w:val="20"/>
-                <w:szCs w:val="22"/>
-                <w:lang w:val="es-MX"/>
-              </w:rPr>
-              <w:t>Total a pagar: $326.40</w:t>
+            <w:proofErr w:type="gramStart"/>
+            <w:r>
+              <w:rPr>
+                <w:rFonts w:ascii="Consolas" w:eastAsia="Arial Unicode MS" w:hAnsi="Consolas" w:cs="Arial Unicode MS"/>
+                <w:bCs/>
+                <w:sz w:val="20"/>
+                <w:szCs w:val="22"/>
+                <w:lang w:val="es-MX"/>
+              </w:rPr>
+              <w:t>Total</w:t>
+            </w:r>
+            <w:proofErr w:type="gramEnd"/>
+            <w:r>
+              <w:rPr>
+                <w:rFonts w:ascii="Consolas" w:eastAsia="Arial Unicode MS" w:hAnsi="Consolas" w:cs="Arial Unicode MS"/>
+                <w:bCs/>
+                <w:sz w:val="20"/>
+                <w:szCs w:val="22"/>
+                <w:lang w:val="es-MX"/>
+              </w:rPr>
+              <w:t xml:space="preserve"> a pagar: $326.40</w:t>
             </w:r>
           </w:p>
           <w:p>
@@ -3225,6 +3903,16 @@
               </w:rPr>
               <w:t>Entradas:</w:t>
             </w:r>
+            <w:r>
+              <w:rPr>
+                <w:rFonts w:ascii="Avenir Book" w:eastAsia="Arial Unicode MS" w:hAnsi="Avenir Book" w:cs="Arial Unicode MS"/>
+                <w:bCs/>
+                <w:sz w:val="20"/>
+                <w:szCs w:val="22"/>
+                <w:lang w:val="es-MX"/>
+              </w:rPr>
+              <w:t xml:space="preserve"> número de hombres y mujeres</w:t>
+            </w:r>
           </w:p>
           <w:p>
             <w:pPr>
@@ -3247,6 +3935,16 @@
               </w:rPr>
               <w:t>Salidas:</w:t>
             </w:r>
+            <w:r>
+              <w:rPr>
+                <w:rFonts w:ascii="Avenir Book" w:eastAsia="Arial Unicode MS" w:hAnsi="Avenir Book" w:cs="Arial Unicode MS"/>
+                <w:bCs/>
+                <w:sz w:val="20"/>
+                <w:szCs w:val="22"/>
+                <w:lang w:val="es-MX"/>
+              </w:rPr>
+              <w:t xml:space="preserve"> total de alumnos, porcentaje de mujeres y hombres</w:t>
+            </w:r>
           </w:p>
           <w:p>
             <w:pPr>
@@ -3269,6 +3967,16 @@
               </w:rPr>
               <w:t>Relación E/S:</w:t>
             </w:r>
+            <w:r>
+              <w:rPr>
+                <w:rFonts w:ascii="Avenir Book" w:eastAsia="Arial Unicode MS" w:hAnsi="Avenir Book" w:cs="Arial Unicode MS"/>
+                <w:bCs/>
+                <w:sz w:val="20"/>
+                <w:szCs w:val="22"/>
+                <w:lang w:val="es-MX"/>
+              </w:rPr>
+              <w:t xml:space="preserve"> el total de alumnos= mujeres + hombres, %= total/ (hombres o mujeres) * 100</w:t>
+            </w:r>
           </w:p>
           <w:p>
             <w:pPr>
@@ -3346,6 +4054,47 @@
                 <w:lang w:val="es-MX"/>
               </w:rPr>
             </w:pPr>
+            <w:r>
+              <w:rPr>
+                <w:noProof/>
+              </w:rPr>
+              <w:lastRenderedPageBreak/>
+              <w:drawing>
+                <wp:inline distT="0" distB="0" distL="0" distR="0" wp14:anchorId="4DDE1674" wp14:editId="5C103F13">
+                  <wp:extent cx="2752725" cy="6781800"/>
+                  <wp:effectExtent l="0" t="0" r="9525" b="0"/>
+                  <wp:docPr id="7" name="Imagen 7"/>
+                  <wp:cNvGraphicFramePr>
+                    <a:graphicFrameLocks xmlns:a="http://schemas.openxmlformats.org/drawingml/2006/main" noChangeAspect="1"/>
+                  </wp:cNvGraphicFramePr>
+                  <a:graphic xmlns:a="http://schemas.openxmlformats.org/drawingml/2006/main">
+                    <a:graphicData uri="http://schemas.openxmlformats.org/drawingml/2006/picture">
+                      <pic:pic xmlns:pic="http://schemas.openxmlformats.org/drawingml/2006/picture">
+                        <pic:nvPicPr>
+                          <pic:cNvPr id="1" name=""/>
+                          <pic:cNvPicPr/>
+                        </pic:nvPicPr>
+                        <pic:blipFill>
+                          <a:blip r:embed="rId8"/>
+                          <a:stretch>
+                            <a:fillRect/>
+                          </a:stretch>
+                        </pic:blipFill>
+                        <pic:spPr>
+                          <a:xfrm>
+                            <a:off x="0" y="0"/>
+                            <a:ext cx="2752725" cy="6781800"/>
+                          </a:xfrm>
+                          <a:prstGeom prst="rect">
+                            <a:avLst/>
+                          </a:prstGeom>
+                        </pic:spPr>
+                      </pic:pic>
+                    </a:graphicData>
+                  </a:graphic>
+                </wp:inline>
+              </w:drawing>
+            </w:r>
           </w:p>
           <w:p>
             <w:pPr>
@@ -3400,6 +4149,7 @@
               </w:rPr>
               <w:t xml:space="preserve"> </w:t>
             </w:r>
+            <w:proofErr w:type="spellStart"/>
             <w:r>
               <w:rPr>
                 <w:rFonts w:ascii="Avenir Book" w:eastAsia="Arial Unicode MS" w:hAnsi="Avenir Book" w:cs="Arial Unicode MS"/>
@@ -3411,6 +4161,7 @@
               </w:rPr>
               <w:t>github</w:t>
             </w:r>
+            <w:proofErr w:type="spellEnd"/>
             <w:r>
               <w:rPr>
                 <w:rFonts w:ascii="Avenir Book" w:eastAsia="Arial Unicode MS" w:hAnsi="Avenir Book" w:cs="Arial Unicode MS"/>
@@ -3481,6 +4232,7 @@
                 <w:szCs w:val="20"/>
                 <w:lang w:val="es-MX"/>
               </w:rPr>
+              <w:lastRenderedPageBreak/>
               <w:t>Ejemplo de salida</w:t>
             </w:r>
             <w:r>
@@ -3621,15 +4373,27 @@
                 <w:lang w:val="es-MX"/>
               </w:rPr>
             </w:pPr>
-            <w:r>
-              <w:rPr>
-                <w:rFonts w:ascii="Consolas" w:eastAsia="Arial Unicode MS" w:hAnsi="Consolas" w:cs="Arial Unicode MS"/>
-                <w:bCs/>
-                <w:sz w:val="20"/>
-                <w:szCs w:val="22"/>
-                <w:lang w:val="es-MX"/>
-              </w:rPr>
-              <w:t xml:space="preserve">Total de inscritos:  </w:t>
+            <w:proofErr w:type="gramStart"/>
+            <w:r>
+              <w:rPr>
+                <w:rFonts w:ascii="Consolas" w:eastAsia="Arial Unicode MS" w:hAnsi="Consolas" w:cs="Arial Unicode MS"/>
+                <w:bCs/>
+                <w:sz w:val="20"/>
+                <w:szCs w:val="22"/>
+                <w:lang w:val="es-MX"/>
+              </w:rPr>
+              <w:t>Total</w:t>
+            </w:r>
+            <w:proofErr w:type="gramEnd"/>
+            <w:r>
+              <w:rPr>
+                <w:rFonts w:ascii="Consolas" w:eastAsia="Arial Unicode MS" w:hAnsi="Consolas" w:cs="Arial Unicode MS"/>
+                <w:bCs/>
+                <w:sz w:val="20"/>
+                <w:szCs w:val="22"/>
+                <w:lang w:val="es-MX"/>
+              </w:rPr>
+              <w:t xml:space="preserve"> de inscritos:  </w:t>
             </w:r>
             <w:r>
               <w:rPr>
@@ -3693,6 +4457,7 @@
                 <w:szCs w:val="22"/>
                 <w:lang w:val="es-MX"/>
               </w:rPr>
+              <w:lastRenderedPageBreak/>
               <w:t xml:space="preserve">Porcentaje de hombres: </w:t>
             </w:r>
             <w:r>
@@ -3786,7 +4551,6 @@
           <w:sz w:val="22"/>
           <w:szCs w:val="22"/>
         </w:rPr>
-        <w:lastRenderedPageBreak/>
         <w:t>5. Elabora un algoritmo y escribe un programa que calcula la distancia entre dos puntos.</w:t>
       </w:r>
     </w:p>
@@ -3955,7 +4719,7 @@
                     </pic:cNvPicPr>
                   </pic:nvPicPr>
                   <pic:blipFill>
-                    <a:blip r:embed="rId5">
+                    <a:blip r:embed="rId9">
                       <a:extLst>
                         <a:ext uri="{28A0092B-C50C-407E-A947-70E740481C1C}">
                           <a14:useLocalDpi xmlns:a14="http://schemas.microsoft.com/office/drawing/2010/main" val="0"/>
@@ -4022,7 +4786,7 @@
                     <pic:cNvPicPr/>
                   </pic:nvPicPr>
                   <pic:blipFill>
-                    <a:blip r:embed="rId6"/>
+                    <a:blip r:embed="rId10"/>
                     <a:stretch>
                       <a:fillRect/>
                     </a:stretch>
@@ -4130,6 +4894,16 @@
               </w:rPr>
               <w:t>Entradas:</w:t>
             </w:r>
+            <w:r>
+              <w:rPr>
+                <w:rFonts w:ascii="Avenir Book" w:eastAsia="Arial Unicode MS" w:hAnsi="Avenir Book" w:cs="Arial Unicode MS"/>
+                <w:bCs/>
+                <w:sz w:val="20"/>
+                <w:szCs w:val="22"/>
+                <w:lang w:val="es-MX"/>
+              </w:rPr>
+              <w:t xml:space="preserve"> las coordenadas</w:t>
+            </w:r>
           </w:p>
           <w:p>
             <w:pPr>
@@ -4152,6 +4926,16 @@
               </w:rPr>
               <w:t>Salidas:</w:t>
             </w:r>
+            <w:r>
+              <w:rPr>
+                <w:rFonts w:ascii="Avenir Book" w:eastAsia="Arial Unicode MS" w:hAnsi="Avenir Book" w:cs="Arial Unicode MS"/>
+                <w:bCs/>
+                <w:sz w:val="20"/>
+                <w:szCs w:val="22"/>
+                <w:lang w:val="es-MX"/>
+              </w:rPr>
+              <w:t xml:space="preserve"> distancia</w:t>
+            </w:r>
           </w:p>
           <w:p>
             <w:pPr>
@@ -4174,6 +4958,16 @@
               </w:rPr>
               <w:t>Relación E/S:</w:t>
             </w:r>
+            <w:r>
+              <w:rPr>
+                <w:rFonts w:ascii="Avenir Book" w:eastAsia="Arial Unicode MS" w:hAnsi="Avenir Book" w:cs="Arial Unicode MS"/>
+                <w:bCs/>
+                <w:sz w:val="20"/>
+                <w:szCs w:val="22"/>
+                <w:lang w:val="es-MX"/>
+              </w:rPr>
+              <w:t xml:space="preserve"> se usa la resta de x1 con x2 y de y1 con y2 para después sumar las diferencias y elevarlas al cuadrado</w:t>
+            </w:r>
           </w:p>
           <w:p>
             <w:pPr>
@@ -4230,6 +5024,49 @@
                 <w:lang w:val="es-MX"/>
               </w:rPr>
             </w:pPr>
+            <w:r>
+              <w:rPr>
+                <w:noProof/>
+              </w:rPr>
+              <w:lastRenderedPageBreak/>
+              <w:drawing>
+                <wp:inline distT="0" distB="0" distL="0" distR="0" wp14:anchorId="426D6626" wp14:editId="79F493A5">
+                  <wp:extent cx="3562350" cy="8048625"/>
+                  <wp:effectExtent l="0" t="0" r="0" b="9525"/>
+                  <wp:docPr id="8" name="Imagen 8"/>
+                  <wp:cNvGraphicFramePr>
+                    <a:graphicFrameLocks xmlns:a="http://schemas.openxmlformats.org/drawingml/2006/main" noChangeAspect="1"/>
+                  </wp:cNvGraphicFramePr>
+                  <a:graphic xmlns:a="http://schemas.openxmlformats.org/drawingml/2006/main">
+                    <a:graphicData uri="http://schemas.openxmlformats.org/drawingml/2006/picture">
+                      <pic:pic xmlns:pic="http://schemas.openxmlformats.org/drawingml/2006/picture">
+                        <pic:nvPicPr>
+                          <pic:cNvPr id="1" name=""/>
+                          <pic:cNvPicPr/>
+                        </pic:nvPicPr>
+                        <pic:blipFill>
+                          <a:blip r:embed="rId11"/>
+                          <a:stretch>
+                            <a:fillRect/>
+                          </a:stretch>
+                        </pic:blipFill>
+                        <pic:spPr>
+                          <a:xfrm>
+                            <a:off x="0" y="0"/>
+                            <a:ext cx="3562350" cy="8048625"/>
+                          </a:xfrm>
+                          <a:prstGeom prst="rect">
+                            <a:avLst/>
+                          </a:prstGeom>
+                        </pic:spPr>
+                      </pic:pic>
+                    </a:graphicData>
+                  </a:graphic>
+                </wp:inline>
+              </w:drawing>
+            </w:r>
+            <w:bookmarkStart w:id="0" w:name="_GoBack"/>
+            <w:bookmarkEnd w:id="0"/>
           </w:p>
           <w:p>
             <w:pPr>
@@ -4263,6 +5100,7 @@
                 <w:szCs w:val="22"/>
                 <w:lang w:val="es-MX"/>
               </w:rPr>
+              <w:lastRenderedPageBreak/>
               <w:t xml:space="preserve">Crea </w:t>
             </w:r>
             <w:r>
@@ -4297,6 +5135,7 @@
               </w:rPr>
               <w:t xml:space="preserve"> de </w:t>
             </w:r>
+            <w:proofErr w:type="spellStart"/>
             <w:r>
               <w:rPr>
                 <w:rFonts w:ascii="Avenir Book" w:eastAsia="Arial Unicode MS" w:hAnsi="Avenir Book" w:cs="Arial Unicode MS"/>
@@ -4308,6 +5147,7 @@
               </w:rPr>
               <w:t>github</w:t>
             </w:r>
+            <w:proofErr w:type="spellEnd"/>
             <w:r>
               <w:rPr>
                 <w:rFonts w:ascii="Avenir Book" w:eastAsia="Arial Unicode MS" w:hAnsi="Avenir Book" w:cs="Arial Unicode MS"/>
@@ -4380,6 +5220,7 @@
                 <w:szCs w:val="20"/>
                 <w:lang w:val="es-MX"/>
               </w:rPr>
+              <w:lastRenderedPageBreak/>
               <w:t>Ejemplo de salida</w:t>
             </w:r>
             <w:r>

</xml_diff>

<commit_message>
A01376803 ha terminado exitosamente la mision!
Roberto Emmanuel González Muñoz A01376803
Grupo 02
</commit_message>
<xml_diff>
--- a/Mision_02.docx
+++ b/Mision_02.docx
@@ -70,6 +70,14 @@
           <w:szCs w:val="22"/>
         </w:rPr>
         <w:t xml:space="preserve">Nombre: </w:t>
+      </w:r>
+      <w:r>
+        <w:rPr>
+          <w:rFonts w:ascii="Avenir Book" w:eastAsia="Arial Unicode MS" w:hAnsi="Avenir Book" w:cs="Arial Unicode MS"/>
+          <w:sz w:val="22"/>
+          <w:szCs w:val="22"/>
+        </w:rPr>
+        <w:t>Roberto Emmanuel González Muñoz</w:t>
       </w:r>
     </w:p>
     <w:p>
@@ -95,6 +103,14 @@
         </w:rPr>
         <w:t>Grupo:</w:t>
       </w:r>
+      <w:r>
+        <w:rPr>
+          <w:rFonts w:ascii="Avenir Book" w:eastAsia="Arial Unicode MS" w:hAnsi="Avenir Book" w:cs="Arial Unicode MS"/>
+          <w:sz w:val="22"/>
+          <w:szCs w:val="22"/>
+        </w:rPr>
+        <w:t xml:space="preserve"> 02</w:t>
+      </w:r>
     </w:p>
     <w:p>
       <w:pPr>
@@ -121,7 +137,25 @@
           <w:sz w:val="22"/>
           <w:szCs w:val="22"/>
         </w:rPr>
-        <w:t>Antes de iniciar la tarea debes hacer fork al proyecto que se encuentra en:</w:t>
+        <w:t xml:space="preserve">Antes de iniciar la tarea debes hacer </w:t>
+      </w:r>
+      <w:proofErr w:type="spellStart"/>
+      <w:r>
+        <w:rPr>
+          <w:rFonts w:ascii="Avenir Book" w:eastAsia="Arial Unicode MS" w:hAnsi="Avenir Book" w:cs="Arial Unicode MS"/>
+          <w:sz w:val="22"/>
+          <w:szCs w:val="22"/>
+        </w:rPr>
+        <w:t>fork</w:t>
+      </w:r>
+      <w:proofErr w:type="spellEnd"/>
+      <w:r>
+        <w:rPr>
+          <w:rFonts w:ascii="Avenir Book" w:eastAsia="Arial Unicode MS" w:hAnsi="Avenir Book" w:cs="Arial Unicode MS"/>
+          <w:sz w:val="22"/>
+          <w:szCs w:val="22"/>
+        </w:rPr>
+        <w:t xml:space="preserve"> al proyecto que se encuentra en:</w:t>
       </w:r>
     </w:p>
     <w:p>
@@ -165,7 +199,25 @@
           <w:sz w:val="22"/>
           <w:szCs w:val="22"/>
         </w:rPr>
-        <w:t xml:space="preserve">Después de hacer fork, clona el proyecto en tu computadora y </w:t>
+        <w:t xml:space="preserve">Después de hacer </w:t>
+      </w:r>
+      <w:proofErr w:type="spellStart"/>
+      <w:r>
+        <w:rPr>
+          <w:rFonts w:ascii="Avenir Book" w:eastAsia="Arial Unicode MS" w:hAnsi="Avenir Book" w:cs="Arial Unicode MS"/>
+          <w:sz w:val="22"/>
+          <w:szCs w:val="22"/>
+        </w:rPr>
+        <w:t>fork</w:t>
+      </w:r>
+      <w:proofErr w:type="spellEnd"/>
+      <w:r>
+        <w:rPr>
+          <w:rFonts w:ascii="Avenir Book" w:eastAsia="Arial Unicode MS" w:hAnsi="Avenir Book" w:cs="Arial Unicode MS"/>
+          <w:sz w:val="22"/>
+          <w:szCs w:val="22"/>
+        </w:rPr>
+        <w:t xml:space="preserve">, clona el proyecto en tu computadora y </w:t>
       </w:r>
       <w:r>
         <w:rPr>
@@ -235,15 +287,51 @@
           <w:sz w:val="22"/>
           <w:szCs w:val="22"/>
         </w:rPr>
-        <w:t xml:space="preserve">Al terminar, debes subir a tu cuenta de github los </w:t>
-      </w:r>
-      <w:r>
-        <w:rPr>
-          <w:rFonts w:ascii="Avenir Book" w:eastAsia="Arial Unicode MS" w:hAnsi="Avenir Book" w:cs="Arial Unicode MS"/>
-          <w:sz w:val="22"/>
-          <w:szCs w:val="22"/>
-        </w:rPr>
-        <w:t xml:space="preserve">archivos .py y </w:t>
+        <w:t xml:space="preserve">Al terminar, debes subir a tu cuenta de </w:t>
+      </w:r>
+      <w:proofErr w:type="spellStart"/>
+      <w:r>
+        <w:rPr>
+          <w:rFonts w:ascii="Avenir Book" w:eastAsia="Arial Unicode MS" w:hAnsi="Avenir Book" w:cs="Arial Unicode MS"/>
+          <w:sz w:val="22"/>
+          <w:szCs w:val="22"/>
+        </w:rPr>
+        <w:t>github</w:t>
+      </w:r>
+      <w:proofErr w:type="spellEnd"/>
+      <w:r>
+        <w:rPr>
+          <w:rFonts w:ascii="Avenir Book" w:eastAsia="Arial Unicode MS" w:hAnsi="Avenir Book" w:cs="Arial Unicode MS"/>
+          <w:sz w:val="22"/>
+          <w:szCs w:val="22"/>
+        </w:rPr>
+        <w:t xml:space="preserve"> los </w:t>
+      </w:r>
+      <w:r>
+        <w:rPr>
+          <w:rFonts w:ascii="Avenir Book" w:eastAsia="Arial Unicode MS" w:hAnsi="Avenir Book" w:cs="Arial Unicode MS"/>
+          <w:sz w:val="22"/>
+          <w:szCs w:val="22"/>
+        </w:rPr>
+        <w:t>archivos .</w:t>
+      </w:r>
+      <w:proofErr w:type="spellStart"/>
+      <w:r>
+        <w:rPr>
+          <w:rFonts w:ascii="Avenir Book" w:eastAsia="Arial Unicode MS" w:hAnsi="Avenir Book" w:cs="Arial Unicode MS"/>
+          <w:sz w:val="22"/>
+          <w:szCs w:val="22"/>
+        </w:rPr>
+        <w:t>py</w:t>
+      </w:r>
+      <w:proofErr w:type="spellEnd"/>
+      <w:r>
+        <w:rPr>
+          <w:rFonts w:ascii="Avenir Book" w:eastAsia="Arial Unicode MS" w:hAnsi="Avenir Book" w:cs="Arial Unicode MS"/>
+          <w:sz w:val="22"/>
+          <w:szCs w:val="22"/>
+        </w:rPr>
+        <w:t xml:space="preserve"> y </w:t>
       </w:r>
       <w:r>
         <w:rPr>
@@ -253,8 +341,6 @@
         </w:rPr>
         <w:t>este</w:t>
       </w:r>
-      <w:bookmarkStart w:id="0" w:name="_GoBack"/>
-      <w:bookmarkEnd w:id="0"/>
       <w:r>
         <w:rPr>
           <w:rFonts w:ascii="Avenir Book" w:eastAsia="Arial Unicode MS" w:hAnsi="Avenir Book" w:cs="Arial Unicode MS"/>
@@ -287,6 +373,7 @@
         </w:rPr>
         <w:t xml:space="preserve"> </w:t>
       </w:r>
+      <w:proofErr w:type="spellStart"/>
       <w:r>
         <w:rPr>
           <w:rFonts w:ascii="Avenir Book" w:eastAsia="Arial Unicode MS" w:hAnsi="Avenir Book" w:cs="Arial Unicode MS"/>
@@ -294,8 +381,9 @@
           <w:sz w:val="22"/>
           <w:szCs w:val="22"/>
         </w:rPr>
-        <w:t>Pull r</w:t>
-      </w:r>
+        <w:t>Pull</w:t>
+      </w:r>
+      <w:proofErr w:type="spellEnd"/>
       <w:r>
         <w:rPr>
           <w:rFonts w:ascii="Avenir Book" w:eastAsia="Arial Unicode MS" w:hAnsi="Avenir Book" w:cs="Arial Unicode MS"/>
@@ -303,8 +391,28 @@
           <w:sz w:val="22"/>
           <w:szCs w:val="22"/>
         </w:rPr>
+        <w:t xml:space="preserve"> </w:t>
+      </w:r>
+      <w:proofErr w:type="spellStart"/>
+      <w:r>
+        <w:rPr>
+          <w:rFonts w:ascii="Avenir Book" w:eastAsia="Arial Unicode MS" w:hAnsi="Avenir Book" w:cs="Arial Unicode MS"/>
+          <w:b/>
+          <w:sz w:val="22"/>
+          <w:szCs w:val="22"/>
+        </w:rPr>
+        <w:t>r</w:t>
+      </w:r>
+      <w:r>
+        <w:rPr>
+          <w:rFonts w:ascii="Avenir Book" w:eastAsia="Arial Unicode MS" w:hAnsi="Avenir Book" w:cs="Arial Unicode MS"/>
+          <w:b/>
+          <w:sz w:val="22"/>
+          <w:szCs w:val="22"/>
+        </w:rPr>
         <w:t>equest</w:t>
       </w:r>
+      <w:proofErr w:type="spellEnd"/>
       <w:r>
         <w:rPr>
           <w:rFonts w:ascii="Avenir Book" w:eastAsia="Arial Unicode MS" w:hAnsi="Avenir Book" w:cs="Arial Unicode MS"/>
@@ -503,7 +611,27 @@
           <w:szCs w:val="22"/>
           <w:lang w:val="es-MX"/>
         </w:rPr>
-        <w:t>Tu escuela de procedencia (Preparatoria, si es Prepa Tec el programa que cursaste)</w:t>
+        <w:t xml:space="preserve">Tu escuela de procedencia (Preparatoria, si es Prepa </w:t>
+      </w:r>
+      <w:proofErr w:type="spellStart"/>
+      <w:r>
+        <w:rPr>
+          <w:rFonts w:ascii="Avenir Book" w:eastAsia="Arial Unicode MS" w:hAnsi="Avenir Book" w:cs="Arial Unicode MS"/>
+          <w:sz w:val="22"/>
+          <w:szCs w:val="22"/>
+          <w:lang w:val="es-MX"/>
+        </w:rPr>
+        <w:t>Tec</w:t>
+      </w:r>
+      <w:proofErr w:type="spellEnd"/>
+      <w:r>
+        <w:rPr>
+          <w:rFonts w:ascii="Avenir Book" w:eastAsia="Arial Unicode MS" w:hAnsi="Avenir Book" w:cs="Arial Unicode MS"/>
+          <w:sz w:val="22"/>
+          <w:szCs w:val="22"/>
+          <w:lang w:val="es-MX"/>
+        </w:rPr>
+        <w:t xml:space="preserve"> el programa que cursaste)</w:t>
       </w:r>
     </w:p>
     <w:p>
@@ -650,6 +778,16 @@
               </w:rPr>
               <w:t>Salidas:</w:t>
             </w:r>
+            <w:r>
+              <w:rPr>
+                <w:rFonts w:ascii="Avenir Book" w:eastAsia="Arial Unicode MS" w:hAnsi="Avenir Book" w:cs="Arial Unicode MS"/>
+                <w:bCs/>
+                <w:sz w:val="20"/>
+                <w:szCs w:val="22"/>
+                <w:lang w:val="es-MX"/>
+              </w:rPr>
+              <w:t xml:space="preserve"> Nombre, Matrícula, Carrera, Escuela de procedencia y Aficiones.</w:t>
+            </w:r>
           </w:p>
           <w:p>
             <w:pPr>
@@ -687,187 +825,68 @@
             <w:pPr>
               <w:pStyle w:val="Sinespaciado"/>
               <w:rPr>
-                <w:rFonts w:ascii="Avenir Book" w:eastAsia="Arial Unicode MS" w:hAnsi="Avenir Book" w:cs="Arial Unicode MS"/>
-                <w:bCs/>
-                <w:sz w:val="20"/>
-                <w:szCs w:val="22"/>
-                <w:lang w:val="es-MX"/>
-              </w:rPr>
-            </w:pPr>
-          </w:p>
-          <w:p>
-            <w:pPr>
-              <w:pStyle w:val="Sinespaciado"/>
-              <w:rPr>
-                <w:rFonts w:ascii="Avenir Book" w:eastAsia="Arial Unicode MS" w:hAnsi="Avenir Book" w:cs="Arial Unicode MS"/>
-                <w:bCs/>
-                <w:sz w:val="20"/>
-                <w:szCs w:val="22"/>
-                <w:lang w:val="es-MX"/>
-              </w:rPr>
-            </w:pPr>
-            <w:r>
-              <w:rPr>
-                <w:rFonts w:ascii="Avenir Book" w:eastAsia="Arial Unicode MS" w:hAnsi="Avenir Book" w:cs="Arial Unicode MS"/>
-                <w:bCs/>
-                <w:sz w:val="20"/>
-                <w:szCs w:val="22"/>
-                <w:lang w:val="es-MX"/>
-              </w:rPr>
-              <w:t xml:space="preserve">Inserta aquí la imagen con el </w:t>
-            </w:r>
-            <w:r>
-              <w:rPr>
-                <w:rFonts w:ascii="Avenir Book" w:eastAsia="Arial Unicode MS" w:hAnsi="Avenir Book" w:cs="Arial Unicode MS"/>
-                <w:b/>
-                <w:bCs/>
-                <w:sz w:val="20"/>
-                <w:szCs w:val="22"/>
-                <w:lang w:val="es-MX"/>
-              </w:rPr>
-              <w:t>algoritmo</w:t>
-            </w:r>
-            <w:r>
-              <w:rPr>
-                <w:rFonts w:ascii="Avenir Book" w:eastAsia="Arial Unicode MS" w:hAnsi="Avenir Book" w:cs="Arial Unicode MS"/>
-                <w:bCs/>
-                <w:sz w:val="20"/>
-                <w:szCs w:val="22"/>
-                <w:lang w:val="es-MX"/>
-              </w:rPr>
-              <w:t>.</w:t>
-            </w:r>
-            <w:r>
-              <w:rPr>
-                <w:rFonts w:ascii="Avenir Book" w:eastAsia="Arial Unicode MS" w:hAnsi="Avenir Book" w:cs="Arial Unicode MS"/>
-                <w:bCs/>
-                <w:sz w:val="20"/>
-                <w:szCs w:val="22"/>
-                <w:lang w:val="es-MX"/>
-              </w:rPr>
-              <w:t xml:space="preserve"> (foto, captura de pantalla, texto, etc.)</w:t>
-            </w:r>
-          </w:p>
-          <w:p>
-            <w:pPr>
-              <w:pStyle w:val="Sinespaciado"/>
-              <w:rPr>
-                <w:rFonts w:ascii="Avenir Book" w:eastAsia="Arial Unicode MS" w:hAnsi="Avenir Book" w:cs="Arial Unicode MS"/>
-                <w:bCs/>
-                <w:sz w:val="20"/>
-                <w:szCs w:val="22"/>
-                <w:lang w:val="es-MX"/>
-              </w:rPr>
-            </w:pPr>
-          </w:p>
-          <w:p>
-            <w:pPr>
-              <w:pStyle w:val="Sinespaciado"/>
-              <w:rPr>
-                <w:rFonts w:ascii="Avenir Book" w:eastAsia="Arial Unicode MS" w:hAnsi="Avenir Book" w:cs="Arial Unicode MS"/>
-                <w:bCs/>
-                <w:sz w:val="20"/>
-                <w:szCs w:val="22"/>
-                <w:lang w:val="es-MX"/>
-              </w:rPr>
-            </w:pPr>
-          </w:p>
-          <w:p>
-            <w:pPr>
-              <w:pStyle w:val="Sinespaciado"/>
-              <w:rPr>
-                <w:rFonts w:ascii="Avenir Book" w:eastAsia="Arial Unicode MS" w:hAnsi="Avenir Book" w:cs="Arial Unicode MS"/>
-                <w:bCs/>
-                <w:sz w:val="20"/>
-                <w:szCs w:val="22"/>
-                <w:lang w:val="es-MX"/>
-              </w:rPr>
-            </w:pPr>
-            <w:r>
-              <w:rPr>
-                <w:rFonts w:ascii="Avenir Book" w:eastAsia="Arial Unicode MS" w:hAnsi="Avenir Book" w:cs="Arial Unicode MS"/>
-                <w:bCs/>
-                <w:sz w:val="20"/>
-                <w:szCs w:val="22"/>
-                <w:lang w:val="es-MX"/>
-              </w:rPr>
-              <w:t xml:space="preserve">El programa lo </w:t>
-            </w:r>
-            <w:r>
-              <w:rPr>
-                <w:rFonts w:ascii="Avenir Book" w:eastAsia="Arial Unicode MS" w:hAnsi="Avenir Book" w:cs="Arial Unicode MS"/>
-                <w:bCs/>
-                <w:sz w:val="20"/>
-                <w:szCs w:val="22"/>
-                <w:lang w:val="es-MX"/>
-              </w:rPr>
-              <w:t>escribes directamente en el archivo de</w:t>
-            </w:r>
-            <w:r>
-              <w:rPr>
-                <w:rFonts w:ascii="Avenir Book" w:eastAsia="Arial Unicode MS" w:hAnsi="Avenir Book" w:cs="Arial Unicode MS"/>
-                <w:bCs/>
-                <w:sz w:val="20"/>
-                <w:szCs w:val="22"/>
-                <w:lang w:val="es-MX"/>
-              </w:rPr>
-              <w:t xml:space="preserve"> </w:t>
-            </w:r>
-            <w:r>
-              <w:rPr>
-                <w:rFonts w:ascii="Avenir Book" w:eastAsia="Arial Unicode MS" w:hAnsi="Avenir Book" w:cs="Arial Unicode MS"/>
-                <w:b/>
-                <w:bCs/>
-                <w:sz w:val="20"/>
-                <w:szCs w:val="22"/>
-                <w:lang w:val="es-MX"/>
-              </w:rPr>
-              <w:t>github</w:t>
-            </w:r>
-            <w:r>
-              <w:rPr>
-                <w:rFonts w:ascii="Avenir Book" w:eastAsia="Arial Unicode MS" w:hAnsi="Avenir Book" w:cs="Arial Unicode MS"/>
-                <w:bCs/>
-                <w:sz w:val="20"/>
-                <w:szCs w:val="22"/>
-                <w:lang w:val="es-MX"/>
-              </w:rPr>
-              <w:t xml:space="preserve">, </w:t>
-            </w:r>
-            <w:r>
-              <w:rPr>
-                <w:rFonts w:ascii="Avenir Book" w:eastAsia="Arial Unicode MS" w:hAnsi="Avenir Book" w:cs="Arial Unicode MS"/>
-                <w:b/>
-                <w:bCs/>
-                <w:color w:val="0070C0"/>
-                <w:sz w:val="20"/>
-                <w:szCs w:val="22"/>
-                <w:lang w:val="es-MX"/>
-              </w:rPr>
-              <w:t>miInfo.py</w:t>
-            </w:r>
-            <w:r>
-              <w:rPr>
-                <w:rFonts w:ascii="Avenir Book" w:eastAsia="Arial Unicode MS" w:hAnsi="Avenir Book" w:cs="Arial Unicode MS"/>
-                <w:bCs/>
-                <w:sz w:val="20"/>
-                <w:szCs w:val="22"/>
-                <w:lang w:val="es-MX"/>
-              </w:rPr>
-              <w:t>.</w:t>
-            </w:r>
-          </w:p>
-          <w:p>
-            <w:pPr>
-              <w:pStyle w:val="Sinespaciado"/>
-              <w:rPr>
-                <w:rFonts w:ascii="Avenir Book" w:eastAsia="Arial Unicode MS" w:hAnsi="Avenir Book" w:cs="Arial Unicode MS"/>
-                <w:bCs/>
-                <w:sz w:val="20"/>
-                <w:szCs w:val="22"/>
-                <w:lang w:val="es-MX"/>
-              </w:rPr>
-            </w:pPr>
+                <w:noProof/>
+              </w:rPr>
+            </w:pPr>
+          </w:p>
+          <w:p>
+            <w:pPr>
+              <w:pStyle w:val="Sinespaciado"/>
+              <w:rPr>
+                <w:rFonts w:ascii="Avenir Book" w:eastAsia="Arial Unicode MS" w:hAnsi="Avenir Book" w:cs="Arial Unicode MS"/>
+                <w:bCs/>
+                <w:sz w:val="20"/>
+                <w:szCs w:val="22"/>
+                <w:lang w:val="es-MX"/>
+              </w:rPr>
+            </w:pPr>
+            <w:r>
+              <w:rPr>
+                <w:noProof/>
+              </w:rPr>
+              <w:drawing>
+                <wp:inline distT="0" distB="0" distL="0" distR="0" wp14:anchorId="244879EA" wp14:editId="452A3228">
+                  <wp:extent cx="6324600" cy="3914775"/>
+                  <wp:effectExtent l="0" t="0" r="0" b="9525"/>
+                  <wp:docPr id="3" name="Imagen 3"/>
+                  <wp:cNvGraphicFramePr>
+                    <a:graphicFrameLocks xmlns:a="http://schemas.openxmlformats.org/drawingml/2006/main" noChangeAspect="1"/>
+                  </wp:cNvGraphicFramePr>
+                  <a:graphic xmlns:a="http://schemas.openxmlformats.org/drawingml/2006/main">
+                    <a:graphicData uri="http://schemas.openxmlformats.org/drawingml/2006/picture">
+                      <pic:pic xmlns:pic="http://schemas.openxmlformats.org/drawingml/2006/picture">
+                        <pic:nvPicPr>
+                          <pic:cNvPr id="1" name=""/>
+                          <pic:cNvPicPr/>
+                        </pic:nvPicPr>
+                        <pic:blipFill rotWithShape="1">
+                          <a:blip r:embed="rId5"/>
+                          <a:srcRect l="13987" t="4762" r="13989" b="6349"/>
+                          <a:stretch/>
+                        </pic:blipFill>
+                        <pic:spPr bwMode="auto">
+                          <a:xfrm>
+                            <a:off x="0" y="0"/>
+                            <a:ext cx="6324600" cy="3914775"/>
+                          </a:xfrm>
+                          <a:prstGeom prst="rect">
+                            <a:avLst/>
+                          </a:prstGeom>
+                          <a:ln>
+                            <a:noFill/>
+                          </a:ln>
+                          <a:extLst>
+                            <a:ext uri="{53640926-AAD7-44D8-BBD7-CCE9431645EC}">
+                              <a14:shadowObscured xmlns:a14="http://schemas.microsoft.com/office/drawing/2010/main"/>
+                            </a:ext>
+                          </a:extLst>
+                        </pic:spPr>
+                      </pic:pic>
+                    </a:graphicData>
+                  </a:graphic>
+                </wp:inline>
+              </w:drawing>
+            </w:r>
           </w:p>
         </w:tc>
       </w:tr>
@@ -883,322 +902,10 @@
                 <w:rFonts w:ascii="Avenir Book" w:eastAsia="Arial Unicode MS" w:hAnsi="Avenir Book" w:cs="Arial Unicode MS"/>
                 <w:bCs/>
                 <w:sz w:val="20"/>
-                <w:szCs w:val="20"/>
-                <w:lang w:val="es-MX"/>
-              </w:rPr>
-            </w:pPr>
-            <w:r>
-              <w:rPr>
-                <w:rFonts w:ascii="Avenir Book" w:eastAsia="Arial Unicode MS" w:hAnsi="Avenir Book" w:cs="Arial Unicode MS"/>
-                <w:bCs/>
-                <w:sz w:val="20"/>
-                <w:szCs w:val="20"/>
-                <w:lang w:val="es-MX"/>
-              </w:rPr>
-              <w:t>Ejemplo de salida</w:t>
-            </w:r>
-            <w:r>
-              <w:rPr>
-                <w:rFonts w:ascii="Avenir Book" w:hAnsi="Avenir Book"/>
-                <w:sz w:val="20"/>
-                <w:szCs w:val="20"/>
-              </w:rPr>
-              <w:t>:</w:t>
-            </w:r>
-          </w:p>
-          <w:p>
-            <w:pPr>
-              <w:pStyle w:val="Sinespaciado"/>
-              <w:rPr>
-                <w:rFonts w:ascii="Avenir Book" w:eastAsia="Arial Unicode MS" w:hAnsi="Avenir Book" w:cs="Arial Unicode MS"/>
-                <w:bCs/>
-                <w:sz w:val="20"/>
-                <w:szCs w:val="22"/>
-                <w:lang w:val="es-MX"/>
-              </w:rPr>
-            </w:pPr>
-          </w:p>
-          <w:p>
-            <w:pPr>
-              <w:pStyle w:val="Sinespaciado"/>
-              <w:rPr>
-                <w:rFonts w:ascii="Consolas" w:eastAsia="Arial Unicode MS" w:hAnsi="Consolas" w:cs="Arial Unicode MS"/>
-                <w:bCs/>
-                <w:sz w:val="20"/>
-                <w:szCs w:val="22"/>
-                <w:lang w:val="es-MX"/>
-              </w:rPr>
-            </w:pPr>
-            <w:r>
-              <w:rPr>
-                <w:rFonts w:ascii="Consolas" w:eastAsia="Arial Unicode MS" w:hAnsi="Consolas" w:cs="Arial Unicode MS"/>
-                <w:bCs/>
-                <w:sz w:val="20"/>
-                <w:szCs w:val="22"/>
-                <w:lang w:val="es-MX"/>
-              </w:rPr>
-              <w:t>Nombre:</w:t>
-            </w:r>
-          </w:p>
-          <w:p>
-            <w:pPr>
-              <w:pStyle w:val="Sinespaciado"/>
-              <w:rPr>
-                <w:rFonts w:ascii="Consolas" w:eastAsia="Arial Unicode MS" w:hAnsi="Consolas" w:cs="Arial Unicode MS"/>
-                <w:bCs/>
-                <w:sz w:val="20"/>
-                <w:szCs w:val="22"/>
-                <w:lang w:val="es-MX"/>
-              </w:rPr>
-            </w:pPr>
-            <w:r>
-              <w:rPr>
-                <w:rFonts w:ascii="Consolas" w:eastAsia="Arial Unicode MS" w:hAnsi="Consolas" w:cs="Arial Unicode MS"/>
-                <w:bCs/>
-                <w:sz w:val="20"/>
-                <w:szCs w:val="22"/>
-                <w:lang w:val="es-MX"/>
-              </w:rPr>
-              <w:t>Margarito Pérez</w:t>
-            </w:r>
-          </w:p>
-          <w:p>
-            <w:pPr>
-              <w:pStyle w:val="Sinespaciado"/>
-              <w:rPr>
-                <w:rFonts w:ascii="Consolas" w:eastAsia="Arial Unicode MS" w:hAnsi="Consolas" w:cs="Arial Unicode MS"/>
-                <w:bCs/>
-                <w:sz w:val="20"/>
-                <w:szCs w:val="22"/>
-                <w:lang w:val="es-MX"/>
-              </w:rPr>
-            </w:pPr>
-            <w:r>
-              <w:rPr>
-                <w:rFonts w:ascii="Consolas" w:eastAsia="Arial Unicode MS" w:hAnsi="Consolas" w:cs="Arial Unicode MS"/>
-                <w:bCs/>
-                <w:sz w:val="20"/>
-                <w:szCs w:val="22"/>
-                <w:lang w:val="es-MX"/>
-              </w:rPr>
-              <w:t>Matrícula:</w:t>
-            </w:r>
-          </w:p>
-          <w:p>
-            <w:pPr>
-              <w:pStyle w:val="Sinespaciado"/>
-              <w:rPr>
-                <w:rFonts w:ascii="Consolas" w:eastAsia="Arial Unicode MS" w:hAnsi="Consolas" w:cs="Arial Unicode MS"/>
-                <w:bCs/>
-                <w:sz w:val="20"/>
-                <w:szCs w:val="22"/>
-                <w:lang w:val="es-MX"/>
-              </w:rPr>
-            </w:pPr>
-            <w:r>
-              <w:rPr>
-                <w:rFonts w:ascii="Consolas" w:eastAsia="Arial Unicode MS" w:hAnsi="Consolas" w:cs="Arial Unicode MS"/>
-                <w:bCs/>
-                <w:sz w:val="20"/>
-                <w:szCs w:val="22"/>
-                <w:lang w:val="es-MX"/>
-              </w:rPr>
-              <w:t>A01112131</w:t>
-            </w:r>
-          </w:p>
-          <w:p>
-            <w:pPr>
-              <w:pStyle w:val="Sinespaciado"/>
-              <w:rPr>
-                <w:rFonts w:ascii="Consolas" w:eastAsia="Arial Unicode MS" w:hAnsi="Consolas" w:cs="Arial Unicode MS"/>
-                <w:bCs/>
-                <w:sz w:val="20"/>
-                <w:szCs w:val="22"/>
-                <w:lang w:val="es-MX"/>
-              </w:rPr>
-            </w:pPr>
-            <w:r>
-              <w:rPr>
-                <w:rFonts w:ascii="Consolas" w:eastAsia="Arial Unicode MS" w:hAnsi="Consolas" w:cs="Arial Unicode MS"/>
-                <w:bCs/>
-                <w:sz w:val="20"/>
-                <w:szCs w:val="22"/>
-                <w:lang w:val="es-MX"/>
-              </w:rPr>
-              <w:t>Carrera:</w:t>
-            </w:r>
-          </w:p>
-          <w:p>
-            <w:pPr>
-              <w:pStyle w:val="Sinespaciado"/>
-              <w:rPr>
-                <w:rFonts w:ascii="Consolas" w:eastAsia="Arial Unicode MS" w:hAnsi="Consolas" w:cs="Arial Unicode MS"/>
-                <w:bCs/>
-                <w:sz w:val="20"/>
-                <w:szCs w:val="22"/>
-                <w:lang w:val="es-MX"/>
-              </w:rPr>
-            </w:pPr>
-            <w:r>
-              <w:rPr>
-                <w:rFonts w:ascii="Consolas" w:eastAsia="Arial Unicode MS" w:hAnsi="Consolas" w:cs="Arial Unicode MS"/>
-                <w:bCs/>
-                <w:sz w:val="20"/>
-                <w:szCs w:val="22"/>
-                <w:lang w:val="es-MX"/>
-              </w:rPr>
-              <w:t>ISC</w:t>
-            </w:r>
-          </w:p>
-          <w:p>
-            <w:pPr>
-              <w:pStyle w:val="Sinespaciado"/>
-              <w:rPr>
-                <w:rFonts w:ascii="Consolas" w:eastAsia="Arial Unicode MS" w:hAnsi="Consolas" w:cs="Arial Unicode MS"/>
-                <w:bCs/>
-                <w:sz w:val="20"/>
-                <w:szCs w:val="22"/>
-                <w:lang w:val="es-MX"/>
-              </w:rPr>
-            </w:pPr>
-            <w:r>
-              <w:rPr>
-                <w:rFonts w:ascii="Consolas" w:eastAsia="Arial Unicode MS" w:hAnsi="Consolas" w:cs="Arial Unicode MS"/>
-                <w:bCs/>
-                <w:sz w:val="20"/>
-                <w:szCs w:val="22"/>
-                <w:lang w:val="es-MX"/>
-              </w:rPr>
-              <w:t>Escuela de procedencia:</w:t>
-            </w:r>
-          </w:p>
-          <w:p>
-            <w:pPr>
-              <w:pStyle w:val="Sinespaciado"/>
-              <w:rPr>
-                <w:rFonts w:ascii="Consolas" w:eastAsia="Arial Unicode MS" w:hAnsi="Consolas" w:cs="Arial Unicode MS"/>
-                <w:bCs/>
-                <w:sz w:val="20"/>
-                <w:szCs w:val="22"/>
-                <w:lang w:val="es-MX"/>
-              </w:rPr>
-            </w:pPr>
-            <w:r>
-              <w:rPr>
-                <w:rFonts w:ascii="Consolas" w:eastAsia="Arial Unicode MS" w:hAnsi="Consolas" w:cs="Arial Unicode MS"/>
-                <w:bCs/>
-                <w:sz w:val="20"/>
-                <w:szCs w:val="22"/>
-                <w:lang w:val="es-MX"/>
-              </w:rPr>
-              <w:t>Prepa Tec, programa Bicultural</w:t>
-            </w:r>
-          </w:p>
-          <w:p>
-            <w:pPr>
-              <w:pStyle w:val="Sinespaciado"/>
-              <w:rPr>
-                <w:rFonts w:ascii="Consolas" w:eastAsia="Arial Unicode MS" w:hAnsi="Consolas" w:cs="Arial Unicode MS"/>
-                <w:bCs/>
-                <w:sz w:val="20"/>
-                <w:szCs w:val="22"/>
-                <w:lang w:val="es-MX"/>
-              </w:rPr>
-            </w:pPr>
-            <w:r>
-              <w:rPr>
-                <w:rFonts w:ascii="Consolas" w:eastAsia="Arial Unicode MS" w:hAnsi="Consolas" w:cs="Arial Unicode MS"/>
-                <w:bCs/>
-                <w:sz w:val="20"/>
-                <w:szCs w:val="22"/>
-                <w:lang w:val="es-MX"/>
-              </w:rPr>
-              <w:t>Descripción:</w:t>
-            </w:r>
-          </w:p>
-          <w:p>
-            <w:pPr>
-              <w:pStyle w:val="Sinespaciado"/>
-              <w:rPr>
-                <w:rFonts w:ascii="Consolas" w:eastAsia="Arial Unicode MS" w:hAnsi="Consolas" w:cs="Arial Unicode MS"/>
-                <w:bCs/>
-                <w:sz w:val="20"/>
-                <w:szCs w:val="22"/>
-                <w:lang w:val="es-MX"/>
-              </w:rPr>
-            </w:pPr>
-            <w:r>
-              <w:rPr>
-                <w:rFonts w:ascii="Consolas" w:eastAsia="Arial Unicode MS" w:hAnsi="Consolas" w:cs="Arial Unicode MS"/>
-                <w:bCs/>
-                <w:sz w:val="20"/>
-                <w:szCs w:val="22"/>
-                <w:lang w:val="es-MX"/>
-              </w:rPr>
-              <w:t>Me gusta la tecnolog</w:t>
-            </w:r>
-            <w:r>
-              <w:rPr>
-                <w:rFonts w:ascii="Consolas" w:eastAsia="Arial Unicode MS" w:hAnsi="Consolas" w:cs="Arial Unicode MS"/>
-                <w:bCs/>
-                <w:sz w:val="20"/>
-                <w:szCs w:val="22"/>
-                <w:lang w:val="es-MX"/>
-              </w:rPr>
-              <w:t>í</w:t>
-            </w:r>
-            <w:r>
-              <w:rPr>
-                <w:rFonts w:ascii="Consolas" w:eastAsia="Arial Unicode MS" w:hAnsi="Consolas" w:cs="Arial Unicode MS"/>
-                <w:bCs/>
-                <w:sz w:val="20"/>
-                <w:szCs w:val="22"/>
-                <w:lang w:val="es-MX"/>
-              </w:rPr>
-              <w:t xml:space="preserve">a y todo </w:t>
-            </w:r>
-            <w:r>
-              <w:rPr>
-                <w:rFonts w:ascii="Consolas" w:eastAsia="Arial Unicode MS" w:hAnsi="Consolas" w:cs="Arial Unicode MS"/>
-                <w:bCs/>
-                <w:sz w:val="20"/>
-                <w:szCs w:val="22"/>
-                <w:lang w:val="es-MX"/>
-              </w:rPr>
-              <w:t>lo relacionado con la computació</w:t>
-            </w:r>
-            <w:r>
-              <w:rPr>
-                <w:rFonts w:ascii="Consolas" w:eastAsia="Arial Unicode MS" w:hAnsi="Consolas" w:cs="Arial Unicode MS"/>
-                <w:bCs/>
-                <w:sz w:val="20"/>
-                <w:szCs w:val="22"/>
-                <w:lang w:val="es-MX"/>
-              </w:rPr>
-              <w:t>n.</w:t>
-            </w:r>
-          </w:p>
-          <w:p>
-            <w:pPr>
-              <w:pStyle w:val="Sinespaciado"/>
-              <w:rPr>
-                <w:rFonts w:ascii="Avenir Book" w:eastAsia="Arial Unicode MS" w:hAnsi="Avenir Book" w:cs="Arial Unicode MS"/>
-                <w:bCs/>
-                <w:sz w:val="20"/>
-                <w:szCs w:val="22"/>
-                <w:lang w:val="es-MX"/>
-              </w:rPr>
-            </w:pPr>
-            <w:r>
-              <w:rPr>
-                <w:rFonts w:ascii="Consolas" w:eastAsia="Arial Unicode MS" w:hAnsi="Consolas" w:cs="Arial Unicode MS"/>
-                <w:bCs/>
-                <w:sz w:val="20"/>
-                <w:szCs w:val="22"/>
-                <w:lang w:val="es-MX"/>
-              </w:rPr>
-              <w:t>Practico el futbol americano y me gusta tocar la guitarra.</w:t>
-            </w:r>
+                <w:szCs w:val="22"/>
+                <w:lang w:val="es-MX"/>
+              </w:rPr>
+            </w:pPr>
           </w:p>
         </w:tc>
       </w:tr>
@@ -1235,7 +942,6 @@
           <w:szCs w:val="22"/>
           <w:lang w:val="es-MX"/>
         </w:rPr>
-        <w:lastRenderedPageBreak/>
         <w:t>2.</w:t>
       </w:r>
       <w:r>
@@ -1349,7 +1055,27 @@
           <w:szCs w:val="22"/>
           <w:lang w:val="es-MX"/>
         </w:rPr>
-        <w:t xml:space="preserve"> hrs.</w:t>
+        <w:t xml:space="preserve"> </w:t>
+      </w:r>
+      <w:proofErr w:type="spellStart"/>
+      <w:r>
+        <w:rPr>
+          <w:rFonts w:ascii="Avenir Book" w:eastAsia="Arial Unicode MS" w:hAnsi="Avenir Book" w:cs="Arial Unicode MS"/>
+          <w:sz w:val="22"/>
+          <w:szCs w:val="22"/>
+          <w:lang w:val="es-MX"/>
+        </w:rPr>
+        <w:t>hrs</w:t>
+      </w:r>
+      <w:proofErr w:type="spellEnd"/>
+      <w:r>
+        <w:rPr>
+          <w:rFonts w:ascii="Avenir Book" w:eastAsia="Arial Unicode MS" w:hAnsi="Avenir Book" w:cs="Arial Unicode MS"/>
+          <w:sz w:val="22"/>
+          <w:szCs w:val="22"/>
+          <w:lang w:val="es-MX"/>
+        </w:rPr>
+        <w:t>.</w:t>
       </w:r>
     </w:p>
     <w:p>
@@ -1409,7 +1135,27 @@
           <w:szCs w:val="22"/>
           <w:lang w:val="es-MX"/>
         </w:rPr>
-        <w:t xml:space="preserve"> hrs.</w:t>
+        <w:t xml:space="preserve"> </w:t>
+      </w:r>
+      <w:proofErr w:type="spellStart"/>
+      <w:r>
+        <w:rPr>
+          <w:rFonts w:ascii="Avenir Book" w:eastAsia="Arial Unicode MS" w:hAnsi="Avenir Book" w:cs="Arial Unicode MS"/>
+          <w:sz w:val="22"/>
+          <w:szCs w:val="22"/>
+          <w:lang w:val="es-MX"/>
+        </w:rPr>
+        <w:t>hrs</w:t>
+      </w:r>
+      <w:proofErr w:type="spellEnd"/>
+      <w:r>
+        <w:rPr>
+          <w:rFonts w:ascii="Avenir Book" w:eastAsia="Arial Unicode MS" w:hAnsi="Avenir Book" w:cs="Arial Unicode MS"/>
+          <w:sz w:val="22"/>
+          <w:szCs w:val="22"/>
+          <w:lang w:val="es-MX"/>
+        </w:rPr>
+        <w:t>.</w:t>
       </w:r>
     </w:p>
     <w:p>
@@ -1490,7 +1236,7 @@
         <w:tblLook w:val="04A0" w:firstRow="1" w:lastRow="0" w:firstColumn="1" w:lastColumn="0" w:noHBand="0" w:noVBand="1"/>
       </w:tblPr>
       <w:tblGrid>
-        <w:gridCol w:w="10220"/>
+        <w:gridCol w:w="10296"/>
       </w:tblGrid>
       <w:tr>
         <w:tc>
@@ -1542,6 +1288,26 @@
               </w:rPr>
               <w:t>Entradas:</w:t>
             </w:r>
+            <w:r>
+              <w:rPr>
+                <w:rFonts w:ascii="Avenir Book" w:eastAsia="Arial Unicode MS" w:hAnsi="Avenir Book" w:cs="Arial Unicode MS"/>
+                <w:bCs/>
+                <w:sz w:val="20"/>
+                <w:szCs w:val="22"/>
+                <w:lang w:val="es-MX"/>
+              </w:rPr>
+              <w:t xml:space="preserve"> Velocidad </w:t>
+            </w:r>
+            <w:r>
+              <w:rPr>
+                <w:rFonts w:ascii="Avenir Book" w:eastAsia="Arial Unicode MS" w:hAnsi="Avenir Book" w:cs="Arial Unicode MS"/>
+                <w:bCs/>
+                <w:sz w:val="20"/>
+                <w:szCs w:val="22"/>
+                <w:lang w:val="es-MX"/>
+              </w:rPr>
+              <w:t>dada por el usuario</w:t>
+            </w:r>
           </w:p>
           <w:p>
             <w:pPr>
@@ -1564,6 +1330,16 @@
               </w:rPr>
               <w:t>Salidas:</w:t>
             </w:r>
+            <w:r>
+              <w:rPr>
+                <w:rFonts w:ascii="Avenir Book" w:eastAsia="Arial Unicode MS" w:hAnsi="Avenir Book" w:cs="Arial Unicode MS"/>
+                <w:bCs/>
+                <w:sz w:val="20"/>
+                <w:szCs w:val="22"/>
+                <w:lang w:val="es-MX"/>
+              </w:rPr>
+              <w:t xml:space="preserve"> Distancia recorrida en 7 y 4.5 horas, además el tiempo en horas que requiere para recorrer 791 km.</w:t>
+            </w:r>
           </w:p>
           <w:p>
             <w:pPr>
@@ -1586,179 +1362,101 @@
               </w:rPr>
               <w:t>Relación E/S:</w:t>
             </w:r>
-          </w:p>
-          <w:p>
-            <w:pPr>
-              <w:pStyle w:val="Sinespaciado"/>
-              <w:rPr>
-                <w:rFonts w:ascii="Avenir Book" w:eastAsia="Arial Unicode MS" w:hAnsi="Avenir Book" w:cs="Arial Unicode MS"/>
-                <w:bCs/>
-                <w:sz w:val="20"/>
-                <w:szCs w:val="22"/>
-                <w:lang w:val="es-MX"/>
-              </w:rPr>
-            </w:pPr>
-          </w:p>
-          <w:p>
-            <w:pPr>
-              <w:pStyle w:val="Sinespaciado"/>
-              <w:rPr>
-                <w:rFonts w:ascii="Avenir Book" w:eastAsia="Arial Unicode MS" w:hAnsi="Avenir Book" w:cs="Arial Unicode MS"/>
-                <w:bCs/>
-                <w:sz w:val="20"/>
-                <w:szCs w:val="22"/>
-                <w:lang w:val="es-MX"/>
-              </w:rPr>
-            </w:pPr>
-            <w:r>
-              <w:rPr>
-                <w:rFonts w:ascii="Avenir Book" w:eastAsia="Arial Unicode MS" w:hAnsi="Avenir Book" w:cs="Arial Unicode MS"/>
-                <w:bCs/>
-                <w:sz w:val="20"/>
-                <w:szCs w:val="22"/>
-                <w:lang w:val="es-MX"/>
-              </w:rPr>
-              <w:t xml:space="preserve">Inserta aquí la imagen con el </w:t>
-            </w:r>
-            <w:r>
-              <w:rPr>
-                <w:rFonts w:ascii="Avenir Book" w:eastAsia="Arial Unicode MS" w:hAnsi="Avenir Book" w:cs="Arial Unicode MS"/>
-                <w:b/>
-                <w:bCs/>
-                <w:sz w:val="20"/>
-                <w:szCs w:val="22"/>
-                <w:lang w:val="es-MX"/>
-              </w:rPr>
-              <w:t>algoritmo</w:t>
-            </w:r>
-            <w:r>
-              <w:rPr>
-                <w:rFonts w:ascii="Avenir Book" w:eastAsia="Arial Unicode MS" w:hAnsi="Avenir Book" w:cs="Arial Unicode MS"/>
-                <w:bCs/>
-                <w:sz w:val="20"/>
-                <w:szCs w:val="22"/>
-                <w:lang w:val="es-MX"/>
-              </w:rPr>
-              <w:t>.</w:t>
-            </w:r>
-            <w:r>
-              <w:rPr>
-                <w:rFonts w:ascii="Avenir Book" w:eastAsia="Arial Unicode MS" w:hAnsi="Avenir Book" w:cs="Arial Unicode MS"/>
-                <w:bCs/>
-                <w:sz w:val="20"/>
-                <w:szCs w:val="22"/>
-                <w:lang w:val="es-MX"/>
-              </w:rPr>
-              <w:t xml:space="preserve"> (foto, captura de pantalla, texto, etc.)</w:t>
-            </w:r>
-          </w:p>
-          <w:p>
-            <w:pPr>
-              <w:pStyle w:val="Sinespaciado"/>
-              <w:rPr>
-                <w:rFonts w:ascii="Avenir Book" w:eastAsia="Arial Unicode MS" w:hAnsi="Avenir Book" w:cs="Arial Unicode MS"/>
-                <w:bCs/>
-                <w:sz w:val="20"/>
-                <w:szCs w:val="22"/>
-                <w:lang w:val="es-MX"/>
-              </w:rPr>
-            </w:pPr>
-          </w:p>
-          <w:p>
-            <w:pPr>
-              <w:pStyle w:val="Sinespaciado"/>
-              <w:rPr>
-                <w:rFonts w:ascii="Avenir Book" w:eastAsia="Arial Unicode MS" w:hAnsi="Avenir Book" w:cs="Arial Unicode MS"/>
-                <w:bCs/>
-                <w:sz w:val="20"/>
-                <w:szCs w:val="22"/>
-                <w:lang w:val="es-MX"/>
-              </w:rPr>
-            </w:pPr>
-            <w:r>
-              <w:rPr>
-                <w:rFonts w:ascii="Avenir Book" w:eastAsia="Arial Unicode MS" w:hAnsi="Avenir Book" w:cs="Arial Unicode MS"/>
-                <w:bCs/>
-                <w:sz w:val="20"/>
-                <w:szCs w:val="22"/>
-                <w:lang w:val="es-MX"/>
-              </w:rPr>
-              <w:t xml:space="preserve">El programa lo </w:t>
-            </w:r>
-            <w:r>
-              <w:rPr>
-                <w:rFonts w:ascii="Avenir Book" w:eastAsia="Arial Unicode MS" w:hAnsi="Avenir Book" w:cs="Arial Unicode MS"/>
-                <w:bCs/>
-                <w:sz w:val="20"/>
-                <w:szCs w:val="22"/>
-                <w:lang w:val="es-MX"/>
-              </w:rPr>
-              <w:t>escribes directamente en el archivo de</w:t>
-            </w:r>
-            <w:r>
-              <w:rPr>
-                <w:rFonts w:ascii="Avenir Book" w:eastAsia="Arial Unicode MS" w:hAnsi="Avenir Book" w:cs="Arial Unicode MS"/>
-                <w:bCs/>
-                <w:sz w:val="20"/>
-                <w:szCs w:val="22"/>
-                <w:lang w:val="es-MX"/>
-              </w:rPr>
-              <w:t xml:space="preserve"> </w:t>
-            </w:r>
-            <w:r>
-              <w:rPr>
-                <w:rFonts w:ascii="Avenir Book" w:eastAsia="Arial Unicode MS" w:hAnsi="Avenir Book" w:cs="Arial Unicode MS"/>
-                <w:b/>
-                <w:bCs/>
-                <w:sz w:val="20"/>
-                <w:szCs w:val="22"/>
-                <w:lang w:val="es-MX"/>
-              </w:rPr>
-              <w:t>github</w:t>
-            </w:r>
-            <w:r>
-              <w:rPr>
-                <w:rFonts w:ascii="Avenir Book" w:eastAsia="Arial Unicode MS" w:hAnsi="Avenir Book" w:cs="Arial Unicode MS"/>
-                <w:bCs/>
-                <w:sz w:val="20"/>
-                <w:szCs w:val="22"/>
-                <w:lang w:val="es-MX"/>
-              </w:rPr>
-              <w:t xml:space="preserve">, </w:t>
-            </w:r>
-            <w:r>
-              <w:rPr>
-                <w:rFonts w:ascii="Avenir Book" w:eastAsia="Arial Unicode MS" w:hAnsi="Avenir Book" w:cs="Arial Unicode MS"/>
-                <w:b/>
-                <w:bCs/>
-                <w:color w:val="0070C0"/>
-                <w:sz w:val="20"/>
-                <w:szCs w:val="22"/>
-                <w:lang w:val="es-MX"/>
-              </w:rPr>
-              <w:t>auto.py</w:t>
-            </w:r>
-            <w:r>
-              <w:rPr>
-                <w:rFonts w:ascii="Avenir Book" w:eastAsia="Arial Unicode MS" w:hAnsi="Avenir Book" w:cs="Arial Unicode MS"/>
-                <w:bCs/>
-                <w:sz w:val="20"/>
-                <w:szCs w:val="22"/>
-                <w:lang w:val="es-MX"/>
-              </w:rPr>
-              <w:t>.</w:t>
-            </w:r>
-          </w:p>
-          <w:p>
-            <w:pPr>
-              <w:pStyle w:val="Sinespaciado"/>
-              <w:rPr>
-                <w:rFonts w:ascii="Avenir Book" w:eastAsia="Arial Unicode MS" w:hAnsi="Avenir Book" w:cs="Arial Unicode MS"/>
-                <w:sz w:val="22"/>
-                <w:szCs w:val="22"/>
-                <w:lang w:val="es-MX"/>
-              </w:rPr>
-            </w:pPr>
+            <w:r>
+              <w:rPr>
+                <w:rFonts w:ascii="Avenir Book" w:eastAsia="Arial Unicode MS" w:hAnsi="Avenir Book" w:cs="Arial Unicode MS"/>
+                <w:bCs/>
+                <w:sz w:val="20"/>
+                <w:szCs w:val="22"/>
+                <w:lang w:val="es-MX"/>
+              </w:rPr>
+              <w:t xml:space="preserve"> V=d/t D=</w:t>
+            </w:r>
+            <w:proofErr w:type="spellStart"/>
+            <w:r>
+              <w:rPr>
+                <w:rFonts w:ascii="Avenir Book" w:eastAsia="Arial Unicode MS" w:hAnsi="Avenir Book" w:cs="Arial Unicode MS"/>
+                <w:bCs/>
+                <w:sz w:val="20"/>
+                <w:szCs w:val="22"/>
+                <w:lang w:val="es-MX"/>
+              </w:rPr>
+              <w:t>vt</w:t>
+            </w:r>
+            <w:proofErr w:type="spellEnd"/>
+            <w:r>
+              <w:rPr>
+                <w:rFonts w:ascii="Avenir Book" w:eastAsia="Arial Unicode MS" w:hAnsi="Avenir Book" w:cs="Arial Unicode MS"/>
+                <w:bCs/>
+                <w:sz w:val="20"/>
+                <w:szCs w:val="22"/>
+                <w:lang w:val="es-MX"/>
+              </w:rPr>
+              <w:t xml:space="preserve"> T=d/v</w:t>
+            </w:r>
+          </w:p>
+          <w:p>
+            <w:pPr>
+              <w:pStyle w:val="Sinespaciado"/>
+              <w:rPr>
+                <w:noProof/>
+              </w:rPr>
+            </w:pPr>
+          </w:p>
+          <w:p>
+            <w:pPr>
+              <w:pStyle w:val="Sinespaciado"/>
+              <w:rPr>
+                <w:noProof/>
+              </w:rPr>
+            </w:pPr>
+            <w:r>
+              <w:rPr>
+                <w:noProof/>
+              </w:rPr>
+              <w:drawing>
+                <wp:inline distT="0" distB="0" distL="0" distR="0" wp14:anchorId="1536FAC7" wp14:editId="59B38E41">
+                  <wp:extent cx="6400800" cy="3324225"/>
+                  <wp:effectExtent l="0" t="0" r="0" b="9525"/>
+                  <wp:docPr id="6" name="Imagen 6"/>
+                  <wp:cNvGraphicFramePr>
+                    <a:graphicFrameLocks xmlns:a="http://schemas.openxmlformats.org/drawingml/2006/main" noChangeAspect="1"/>
+                  </wp:cNvGraphicFramePr>
+                  <a:graphic xmlns:a="http://schemas.openxmlformats.org/drawingml/2006/main">
+                    <a:graphicData uri="http://schemas.openxmlformats.org/drawingml/2006/picture">
+                      <pic:pic xmlns:pic="http://schemas.openxmlformats.org/drawingml/2006/picture">
+                        <pic:nvPicPr>
+                          <pic:cNvPr id="1" name=""/>
+                          <pic:cNvPicPr/>
+                        </pic:nvPicPr>
+                        <pic:blipFill rotWithShape="1">
+                          <a:blip r:embed="rId6"/>
+                          <a:srcRect t="2646" b="5026"/>
+                          <a:stretch/>
+                        </pic:blipFill>
+                        <pic:spPr bwMode="auto">
+                          <a:xfrm>
+                            <a:off x="0" y="0"/>
+                            <a:ext cx="6400800" cy="3324225"/>
+                          </a:xfrm>
+                          <a:prstGeom prst="rect">
+                            <a:avLst/>
+                          </a:prstGeom>
+                          <a:ln>
+                            <a:noFill/>
+                          </a:ln>
+                          <a:extLst>
+                            <a:ext uri="{53640926-AAD7-44D8-BBD7-CCE9431645EC}">
+                              <a14:shadowObscured xmlns:a14="http://schemas.microsoft.com/office/drawing/2010/main"/>
+                            </a:ext>
+                          </a:extLst>
+                        </pic:spPr>
+                      </pic:pic>
+                    </a:graphicData>
+                  </a:graphic>
+                </wp:inline>
+              </w:drawing>
+            </w:r>
           </w:p>
         </w:tc>
       </w:tr>
@@ -1771,208 +1469,13 @@
             <w:pPr>
               <w:pStyle w:val="Sinespaciado"/>
               <w:rPr>
-                <w:rFonts w:ascii="Avenir Book" w:eastAsia="Arial Unicode MS" w:hAnsi="Avenir Book" w:cs="Arial Unicode MS"/>
-                <w:bCs/>
-                <w:sz w:val="20"/>
-                <w:szCs w:val="20"/>
-                <w:lang w:val="es-MX"/>
-              </w:rPr>
-            </w:pPr>
-            <w:r>
-              <w:rPr>
-                <w:rFonts w:ascii="Avenir Book" w:eastAsia="Arial Unicode MS" w:hAnsi="Avenir Book" w:cs="Arial Unicode MS"/>
-                <w:bCs/>
-                <w:sz w:val="20"/>
-                <w:szCs w:val="20"/>
-                <w:lang w:val="es-MX"/>
-              </w:rPr>
-              <w:t>Ejemplo de salida</w:t>
-            </w:r>
-            <w:r>
-              <w:rPr>
-                <w:rFonts w:ascii="Avenir Book" w:eastAsia="Arial Unicode MS" w:hAnsi="Avenir Book" w:cs="Arial Unicode MS"/>
-                <w:bCs/>
-                <w:sz w:val="20"/>
-                <w:szCs w:val="20"/>
-                <w:lang w:val="es-MX"/>
-              </w:rPr>
-              <w:t>: (Siempre imprime un decimal)</w:t>
-            </w:r>
-          </w:p>
-          <w:p>
-            <w:pPr>
-              <w:pStyle w:val="Sinespaciado"/>
-              <w:rPr>
                 <w:rFonts w:ascii="Consolas" w:eastAsia="Arial Unicode MS" w:hAnsi="Consolas" w:cs="Arial Unicode MS"/>
-                <w:b/>
-                <w:bCs/>
-                <w:sz w:val="20"/>
-                <w:szCs w:val="22"/>
-                <w:lang w:val="es-MX"/>
-              </w:rPr>
-            </w:pPr>
-          </w:p>
-          <w:p>
-            <w:pPr>
-              <w:pStyle w:val="Sinespaciado"/>
-              <w:rPr>
-                <w:rFonts w:ascii="Consolas" w:eastAsia="Arial Unicode MS" w:hAnsi="Consolas" w:cs="Arial Unicode MS"/>
-                <w:b/>
-                <w:bCs/>
-                <w:sz w:val="20"/>
-                <w:szCs w:val="22"/>
-                <w:lang w:val="es-MX"/>
-              </w:rPr>
-            </w:pPr>
-            <w:r>
-              <w:rPr>
-                <w:rFonts w:ascii="Consolas" w:eastAsia="Arial Unicode MS" w:hAnsi="Consolas" w:cs="Arial Unicode MS"/>
-                <w:b/>
-                <w:bCs/>
-                <w:sz w:val="20"/>
-                <w:szCs w:val="22"/>
-                <w:lang w:val="es-MX"/>
-              </w:rPr>
-              <w:t xml:space="preserve">Velocidad del auto en km/h: </w:t>
-            </w:r>
-            <w:r>
-              <w:rPr>
-                <w:rFonts w:ascii="Consolas" w:eastAsia="Arial Unicode MS" w:hAnsi="Consolas" w:cs="Arial Unicode MS"/>
-                <w:b/>
-                <w:bCs/>
-                <w:color w:val="FF0000"/>
-                <w:sz w:val="20"/>
-                <w:szCs w:val="22"/>
-                <w:lang w:val="es-MX"/>
-              </w:rPr>
-              <w:t>115</w:t>
-            </w:r>
-          </w:p>
-          <w:p>
-            <w:pPr>
-              <w:pStyle w:val="Sinespaciado"/>
-              <w:rPr>
-                <w:rFonts w:ascii="Consolas" w:eastAsia="Arial Unicode MS" w:hAnsi="Consolas" w:cs="Arial Unicode MS"/>
-                <w:bCs/>
-                <w:sz w:val="20"/>
-                <w:szCs w:val="22"/>
-                <w:lang w:val="es-MX"/>
-              </w:rPr>
-            </w:pPr>
-            <w:r>
-              <w:rPr>
-                <w:rFonts w:ascii="Consolas" w:eastAsia="Arial Unicode MS" w:hAnsi="Consolas" w:cs="Arial Unicode MS"/>
-                <w:bCs/>
-                <w:sz w:val="20"/>
-                <w:szCs w:val="22"/>
-                <w:lang w:val="es-MX"/>
-              </w:rPr>
-              <w:t xml:space="preserve">Distancia recorrida en </w:t>
-            </w:r>
-            <w:r>
-              <w:rPr>
-                <w:rFonts w:ascii="Consolas" w:eastAsia="Arial Unicode MS" w:hAnsi="Consolas" w:cs="Arial Unicode MS"/>
-                <w:bCs/>
-                <w:sz w:val="20"/>
-                <w:szCs w:val="22"/>
-                <w:lang w:val="es-MX"/>
-              </w:rPr>
-              <w:t>7 hrs: 805.0 km</w:t>
-            </w:r>
-          </w:p>
-          <w:p>
-            <w:pPr>
-              <w:pStyle w:val="Sinespaciado"/>
-              <w:rPr>
-                <w:rFonts w:ascii="Consolas" w:eastAsia="Arial Unicode MS" w:hAnsi="Consolas" w:cs="Arial Unicode MS"/>
-                <w:bCs/>
-                <w:sz w:val="20"/>
-                <w:szCs w:val="22"/>
-                <w:lang w:val="es-MX"/>
-              </w:rPr>
-            </w:pPr>
-            <w:r>
-              <w:rPr>
-                <w:rFonts w:ascii="Consolas" w:eastAsia="Arial Unicode MS" w:hAnsi="Consolas" w:cs="Arial Unicode MS"/>
-                <w:bCs/>
-                <w:sz w:val="20"/>
-                <w:szCs w:val="22"/>
-                <w:lang w:val="es-MX"/>
-              </w:rPr>
-              <w:t>Distancia recorrida en 4.5</w:t>
-            </w:r>
-            <w:r>
-              <w:rPr>
-                <w:rFonts w:ascii="Consolas" w:eastAsia="Arial Unicode MS" w:hAnsi="Consolas" w:cs="Arial Unicode MS"/>
-                <w:bCs/>
-                <w:sz w:val="20"/>
-                <w:szCs w:val="22"/>
-                <w:lang w:val="es-MX"/>
-              </w:rPr>
-              <w:t xml:space="preserve"> hrs: </w:t>
-            </w:r>
-            <w:r>
-              <w:rPr>
-                <w:rFonts w:ascii="Consolas" w:eastAsia="Arial Unicode MS" w:hAnsi="Consolas" w:cs="Arial Unicode MS"/>
-                <w:bCs/>
-                <w:sz w:val="20"/>
-                <w:szCs w:val="22"/>
-                <w:lang w:val="es-MX"/>
-              </w:rPr>
-              <w:t>517.5 km</w:t>
-            </w:r>
-          </w:p>
-          <w:p>
-            <w:pPr>
-              <w:pStyle w:val="Sinespaciado"/>
-              <w:rPr>
-                <w:rFonts w:ascii="Consolas" w:eastAsia="Arial Unicode MS" w:hAnsi="Consolas" w:cs="Arial Unicode MS"/>
-                <w:bCs/>
-                <w:sz w:val="20"/>
-                <w:szCs w:val="22"/>
-                <w:lang w:val="es-MX"/>
-              </w:rPr>
-            </w:pPr>
-            <w:r>
-              <w:rPr>
-                <w:rFonts w:ascii="Consolas" w:eastAsia="Arial Unicode MS" w:hAnsi="Consolas" w:cs="Arial Unicode MS"/>
-                <w:bCs/>
-                <w:sz w:val="20"/>
-                <w:szCs w:val="22"/>
-                <w:lang w:val="es-MX"/>
-              </w:rPr>
-              <w:t xml:space="preserve">Tiempo para recorrer </w:t>
-            </w:r>
-            <w:r>
-              <w:rPr>
-                <w:rFonts w:ascii="Consolas" w:eastAsia="Arial Unicode MS" w:hAnsi="Consolas" w:cs="Arial Unicode MS"/>
-                <w:bCs/>
-                <w:sz w:val="20"/>
-                <w:szCs w:val="22"/>
-                <w:lang w:val="es-MX"/>
-              </w:rPr>
-              <w:t>791</w:t>
-            </w:r>
-            <w:r>
-              <w:rPr>
-                <w:rFonts w:ascii="Consolas" w:eastAsia="Arial Unicode MS" w:hAnsi="Consolas" w:cs="Arial Unicode MS"/>
-                <w:bCs/>
-                <w:sz w:val="20"/>
-                <w:szCs w:val="22"/>
-                <w:lang w:val="es-MX"/>
-              </w:rPr>
-              <w:t xml:space="preserve"> km: </w:t>
-            </w:r>
-            <w:r>
-              <w:rPr>
-                <w:rFonts w:ascii="Consolas" w:eastAsia="Arial Unicode MS" w:hAnsi="Consolas" w:cs="Arial Unicode MS"/>
-                <w:bCs/>
-                <w:sz w:val="20"/>
-                <w:szCs w:val="22"/>
-                <w:lang w:val="es-MX"/>
-              </w:rPr>
-              <w:t>6.8782 hrs.</w:t>
-            </w:r>
+                <w:bCs/>
+                <w:sz w:val="20"/>
+                <w:szCs w:val="22"/>
+                <w:lang w:val="es-MX"/>
+              </w:rPr>
+            </w:pPr>
           </w:p>
         </w:tc>
       </w:tr>
@@ -2301,7 +1804,7 @@
         <w:tblLook w:val="04A0" w:firstRow="1" w:lastRow="0" w:firstColumn="1" w:lastColumn="0" w:noHBand="0" w:noVBand="1"/>
       </w:tblPr>
       <w:tblGrid>
-        <w:gridCol w:w="10220"/>
+        <w:gridCol w:w="10296"/>
       </w:tblGrid>
       <w:tr>
         <w:trPr>
@@ -2365,6 +1868,16 @@
               </w:rPr>
               <w:t>Entradas:</w:t>
             </w:r>
+            <w:r>
+              <w:rPr>
+                <w:rFonts w:ascii="Avenir Book" w:eastAsia="Arial Unicode MS" w:hAnsi="Avenir Book" w:cs="Arial Unicode MS"/>
+                <w:bCs/>
+                <w:sz w:val="20"/>
+                <w:szCs w:val="22"/>
+                <w:lang w:val="es-MX"/>
+              </w:rPr>
+              <w:t xml:space="preserve"> Costo de la comida introducido por el usuario</w:t>
+            </w:r>
           </w:p>
           <w:p>
             <w:pPr>
@@ -2387,149 +1900,39 @@
               </w:rPr>
               <w:t>Salidas:</w:t>
             </w:r>
-          </w:p>
-          <w:p>
-            <w:pPr>
-              <w:pStyle w:val="Sinespaciado"/>
-              <w:rPr>
-                <w:rFonts w:ascii="Avenir Book" w:eastAsia="Arial Unicode MS" w:hAnsi="Avenir Book" w:cs="Arial Unicode MS"/>
-                <w:bCs/>
-                <w:sz w:val="20"/>
-                <w:szCs w:val="22"/>
-                <w:lang w:val="es-MX"/>
-              </w:rPr>
-            </w:pPr>
-            <w:r>
-              <w:rPr>
-                <w:rFonts w:ascii="Avenir Book" w:eastAsia="Arial Unicode MS" w:hAnsi="Avenir Book" w:cs="Arial Unicode MS"/>
-                <w:bCs/>
-                <w:sz w:val="20"/>
-                <w:szCs w:val="22"/>
-                <w:lang w:val="es-MX"/>
-              </w:rPr>
+            <w:r>
+              <w:rPr>
+                <w:rFonts w:ascii="Avenir Book" w:eastAsia="Arial Unicode MS" w:hAnsi="Avenir Book" w:cs="Arial Unicode MS"/>
+                <w:bCs/>
+                <w:sz w:val="20"/>
+                <w:szCs w:val="22"/>
+                <w:lang w:val="es-MX"/>
+              </w:rPr>
+              <w:t xml:space="preserve"> Costo de la comida, Propina, IVA y Total a Pagar</w:t>
+            </w:r>
+          </w:p>
+          <w:p>
+            <w:pPr>
+              <w:pStyle w:val="Sinespaciado"/>
+              <w:rPr>
+                <w:rFonts w:ascii="Avenir Book" w:eastAsia="Arial Unicode MS" w:hAnsi="Avenir Book" w:cs="Arial Unicode MS"/>
+                <w:bCs/>
+                <w:sz w:val="20"/>
+                <w:szCs w:val="22"/>
+                <w:lang w:val="es-MX"/>
+              </w:rPr>
+            </w:pPr>
+            <w:r>
+              <w:rPr>
+                <w:rFonts w:ascii="Avenir Book" w:eastAsia="Arial Unicode MS" w:hAnsi="Avenir Book" w:cs="Arial Unicode MS"/>
+                <w:bCs/>
+                <w:sz w:val="20"/>
+                <w:szCs w:val="22"/>
+                <w:lang w:val="es-MX"/>
+              </w:rPr>
+              <w:lastRenderedPageBreak/>
               <w:t>Relación E/S:</w:t>
             </w:r>
-          </w:p>
-          <w:p>
-            <w:pPr>
-              <w:pStyle w:val="Sinespaciado"/>
-              <w:rPr>
-                <w:rFonts w:ascii="Avenir Book" w:eastAsia="Arial Unicode MS" w:hAnsi="Avenir Book" w:cs="Arial Unicode MS"/>
-                <w:bCs/>
-                <w:sz w:val="20"/>
-                <w:szCs w:val="22"/>
-                <w:lang w:val="es-MX"/>
-              </w:rPr>
-            </w:pPr>
-          </w:p>
-          <w:p>
-            <w:pPr>
-              <w:pStyle w:val="Sinespaciado"/>
-              <w:rPr>
-                <w:rFonts w:ascii="Avenir Book" w:eastAsia="Arial Unicode MS" w:hAnsi="Avenir Book" w:cs="Arial Unicode MS"/>
-                <w:bCs/>
-                <w:sz w:val="20"/>
-                <w:szCs w:val="22"/>
-                <w:lang w:val="es-MX"/>
-              </w:rPr>
-            </w:pPr>
-            <w:r>
-              <w:rPr>
-                <w:rFonts w:ascii="Avenir Book" w:eastAsia="Arial Unicode MS" w:hAnsi="Avenir Book" w:cs="Arial Unicode MS"/>
-                <w:bCs/>
-                <w:sz w:val="20"/>
-                <w:szCs w:val="22"/>
-                <w:lang w:val="es-MX"/>
-              </w:rPr>
-              <w:t xml:space="preserve">Inserta aquí la imagen con el </w:t>
-            </w:r>
-            <w:r>
-              <w:rPr>
-                <w:rFonts w:ascii="Avenir Book" w:eastAsia="Arial Unicode MS" w:hAnsi="Avenir Book" w:cs="Arial Unicode MS"/>
-                <w:b/>
-                <w:bCs/>
-                <w:sz w:val="20"/>
-                <w:szCs w:val="22"/>
-                <w:lang w:val="es-MX"/>
-              </w:rPr>
-              <w:t>algoritmo</w:t>
-            </w:r>
-            <w:r>
-              <w:rPr>
-                <w:rFonts w:ascii="Avenir Book" w:eastAsia="Arial Unicode MS" w:hAnsi="Avenir Book" w:cs="Arial Unicode MS"/>
-                <w:bCs/>
-                <w:sz w:val="20"/>
-                <w:szCs w:val="22"/>
-                <w:lang w:val="es-MX"/>
-              </w:rPr>
-              <w:t>.</w:t>
-            </w:r>
-            <w:r>
-              <w:rPr>
-                <w:rFonts w:ascii="Avenir Book" w:eastAsia="Arial Unicode MS" w:hAnsi="Avenir Book" w:cs="Arial Unicode MS"/>
-                <w:bCs/>
-                <w:sz w:val="20"/>
-                <w:szCs w:val="22"/>
-                <w:lang w:val="es-MX"/>
-              </w:rPr>
-              <w:t xml:space="preserve"> (foto, captura de pantalla, texto, etc.)</w:t>
-            </w:r>
-          </w:p>
-          <w:p>
-            <w:pPr>
-              <w:pStyle w:val="Sinespaciado"/>
-              <w:rPr>
-                <w:rFonts w:ascii="Avenir Book" w:eastAsia="Arial Unicode MS" w:hAnsi="Avenir Book" w:cs="Arial Unicode MS"/>
-                <w:bCs/>
-                <w:sz w:val="20"/>
-                <w:szCs w:val="22"/>
-                <w:lang w:val="es-MX"/>
-              </w:rPr>
-            </w:pPr>
-          </w:p>
-          <w:p>
-            <w:pPr>
-              <w:pStyle w:val="Sinespaciado"/>
-              <w:rPr>
-                <w:rFonts w:ascii="Avenir Book" w:eastAsia="Arial Unicode MS" w:hAnsi="Avenir Book" w:cs="Arial Unicode MS"/>
-                <w:bCs/>
-                <w:sz w:val="20"/>
-                <w:szCs w:val="22"/>
-                <w:lang w:val="es-MX"/>
-              </w:rPr>
-            </w:pPr>
-          </w:p>
-          <w:p>
-            <w:pPr>
-              <w:pStyle w:val="Sinespaciado"/>
-              <w:rPr>
-                <w:rFonts w:ascii="Avenir Book" w:eastAsia="Arial Unicode MS" w:hAnsi="Avenir Book" w:cs="Arial Unicode MS"/>
-                <w:bCs/>
-                <w:sz w:val="20"/>
-                <w:szCs w:val="22"/>
-                <w:lang w:val="es-MX"/>
-              </w:rPr>
-            </w:pPr>
-            <w:r>
-              <w:rPr>
-                <w:rFonts w:ascii="Avenir Book" w:eastAsia="Arial Unicode MS" w:hAnsi="Avenir Book" w:cs="Arial Unicode MS"/>
-                <w:bCs/>
-                <w:sz w:val="20"/>
-                <w:szCs w:val="22"/>
-                <w:lang w:val="es-MX"/>
-              </w:rPr>
-              <w:t xml:space="preserve">El programa lo </w:t>
-            </w:r>
-            <w:r>
-              <w:rPr>
-                <w:rFonts w:ascii="Avenir Book" w:eastAsia="Arial Unicode MS" w:hAnsi="Avenir Book" w:cs="Arial Unicode MS"/>
-                <w:bCs/>
-                <w:sz w:val="20"/>
-                <w:szCs w:val="22"/>
-                <w:lang w:val="es-MX"/>
-              </w:rPr>
-              <w:t>escribes directamente en el archivo de</w:t>
-            </w:r>
             <w:r>
               <w:rPr>
                 <w:rFonts w:ascii="Avenir Book" w:eastAsia="Arial Unicode MS" w:hAnsi="Avenir Book" w:cs="Arial Unicode MS"/>
@@ -2543,58 +1946,170 @@
             <w:r>
               <w:rPr>
                 <w:rFonts w:ascii="Avenir Book" w:eastAsia="Arial Unicode MS" w:hAnsi="Avenir Book" w:cs="Arial Unicode MS"/>
-                <w:b/>
-                <w:bCs/>
-                <w:sz w:val="20"/>
-                <w:szCs w:val="22"/>
-                <w:lang w:val="es-MX"/>
-              </w:rPr>
-              <w:t>github</w:t>
-            </w:r>
-            <w:r>
-              <w:rPr>
-                <w:rFonts w:ascii="Avenir Book" w:eastAsia="Arial Unicode MS" w:hAnsi="Avenir Book" w:cs="Arial Unicode MS"/>
-                <w:b/>
-                <w:bCs/>
-                <w:sz w:val="20"/>
-                <w:szCs w:val="22"/>
-                <w:lang w:val="es-MX"/>
-              </w:rPr>
-              <w:t xml:space="preserve">, </w:t>
-            </w:r>
-            <w:r>
-              <w:rPr>
-                <w:rFonts w:ascii="Avenir Book" w:eastAsia="Arial Unicode MS" w:hAnsi="Avenir Book" w:cs="Arial Unicode MS"/>
-                <w:b/>
-                <w:bCs/>
-                <w:color w:val="0070C0"/>
-                <w:sz w:val="20"/>
-                <w:szCs w:val="22"/>
-                <w:lang w:val="es-MX"/>
-              </w:rPr>
-              <w:t>cuenta.py</w:t>
-            </w:r>
-            <w:r>
-              <w:rPr>
-                <w:rFonts w:ascii="Avenir Book" w:eastAsia="Arial Unicode MS" w:hAnsi="Avenir Book" w:cs="Arial Unicode MS"/>
-                <w:bCs/>
-                <w:sz w:val="20"/>
-                <w:szCs w:val="22"/>
-                <w:lang w:val="es-MX"/>
-              </w:rPr>
-              <w:t>.</w:t>
-            </w:r>
-          </w:p>
-          <w:p>
-            <w:pPr>
-              <w:pStyle w:val="Sinespaciado"/>
-              <w:rPr>
-                <w:rFonts w:ascii="Avenir Book" w:eastAsia="Arial Unicode MS" w:hAnsi="Avenir Book" w:cs="Arial Unicode MS"/>
-                <w:sz w:val="22"/>
-                <w:szCs w:val="22"/>
-                <w:lang w:val="es-MX"/>
-              </w:rPr>
-            </w:pPr>
+                <w:bCs/>
+                <w:sz w:val="20"/>
+                <w:szCs w:val="22"/>
+                <w:lang w:val="es-MX"/>
+              </w:rPr>
+              <w:t xml:space="preserve">propina = </w:t>
+            </w:r>
+            <w:proofErr w:type="spellStart"/>
+            <w:r>
+              <w:rPr>
+                <w:rFonts w:ascii="Avenir Book" w:eastAsia="Arial Unicode MS" w:hAnsi="Avenir Book" w:cs="Arial Unicode MS"/>
+                <w:bCs/>
+                <w:sz w:val="20"/>
+                <w:szCs w:val="22"/>
+                <w:lang w:val="es-MX"/>
+              </w:rPr>
+              <w:t>costocomida</w:t>
+            </w:r>
+            <w:proofErr w:type="spellEnd"/>
+            <w:r>
+              <w:rPr>
+                <w:rFonts w:ascii="Avenir Book" w:eastAsia="Arial Unicode MS" w:hAnsi="Avenir Book" w:cs="Arial Unicode MS"/>
+                <w:bCs/>
+                <w:sz w:val="20"/>
+                <w:szCs w:val="22"/>
+                <w:lang w:val="es-MX"/>
+              </w:rPr>
+              <w:t xml:space="preserve">*.13 IVA = </w:t>
+            </w:r>
+            <w:proofErr w:type="spellStart"/>
+            <w:r>
+              <w:rPr>
+                <w:rFonts w:ascii="Avenir Book" w:eastAsia="Arial Unicode MS" w:hAnsi="Avenir Book" w:cs="Arial Unicode MS"/>
+                <w:bCs/>
+                <w:sz w:val="20"/>
+                <w:szCs w:val="22"/>
+                <w:lang w:val="es-MX"/>
+              </w:rPr>
+              <w:t>costocomida</w:t>
+            </w:r>
+            <w:proofErr w:type="spellEnd"/>
+            <w:r>
+              <w:rPr>
+                <w:rFonts w:ascii="Avenir Book" w:eastAsia="Arial Unicode MS" w:hAnsi="Avenir Book" w:cs="Arial Unicode MS"/>
+                <w:bCs/>
+                <w:sz w:val="20"/>
+                <w:szCs w:val="22"/>
+                <w:lang w:val="es-MX"/>
+              </w:rPr>
+              <w:t xml:space="preserve">*.15 </w:t>
+            </w:r>
+            <w:proofErr w:type="spellStart"/>
+            <w:r>
+              <w:rPr>
+                <w:rFonts w:ascii="Avenir Book" w:eastAsia="Arial Unicode MS" w:hAnsi="Avenir Book" w:cs="Arial Unicode MS"/>
+                <w:bCs/>
+                <w:sz w:val="20"/>
+                <w:szCs w:val="22"/>
+                <w:lang w:val="es-MX"/>
+              </w:rPr>
+              <w:t>TotalPagar</w:t>
+            </w:r>
+            <w:proofErr w:type="spellEnd"/>
+            <w:r>
+              <w:rPr>
+                <w:rFonts w:ascii="Avenir Book" w:eastAsia="Arial Unicode MS" w:hAnsi="Avenir Book" w:cs="Arial Unicode MS"/>
+                <w:bCs/>
+                <w:sz w:val="20"/>
+                <w:szCs w:val="22"/>
+                <w:lang w:val="es-MX"/>
+              </w:rPr>
+              <w:t>=</w:t>
+            </w:r>
+            <w:proofErr w:type="spellStart"/>
+            <w:r>
+              <w:rPr>
+                <w:rFonts w:ascii="Avenir Book" w:eastAsia="Arial Unicode MS" w:hAnsi="Avenir Book" w:cs="Arial Unicode MS"/>
+                <w:bCs/>
+                <w:sz w:val="20"/>
+                <w:szCs w:val="22"/>
+                <w:lang w:val="es-MX"/>
+              </w:rPr>
+              <w:t>costoComida+propina+IVA</w:t>
+            </w:r>
+            <w:proofErr w:type="spellEnd"/>
+          </w:p>
+          <w:p>
+            <w:pPr>
+              <w:pStyle w:val="Sinespaciado"/>
+              <w:rPr>
+                <w:rFonts w:ascii="Avenir Book" w:eastAsia="Arial Unicode MS" w:hAnsi="Avenir Book" w:cs="Arial Unicode MS"/>
+                <w:bCs/>
+                <w:sz w:val="20"/>
+                <w:szCs w:val="22"/>
+                <w:lang w:val="es-MX"/>
+              </w:rPr>
+            </w:pPr>
+          </w:p>
+          <w:p>
+            <w:pPr>
+              <w:pStyle w:val="Sinespaciado"/>
+              <w:rPr>
+                <w:noProof/>
+              </w:rPr>
+            </w:pPr>
+          </w:p>
+          <w:p>
+            <w:pPr>
+              <w:pStyle w:val="Sinespaciado"/>
+              <w:rPr>
+                <w:rFonts w:ascii="Avenir Book" w:eastAsia="Arial Unicode MS" w:hAnsi="Avenir Book" w:cs="Arial Unicode MS"/>
+                <w:bCs/>
+                <w:sz w:val="20"/>
+                <w:szCs w:val="22"/>
+                <w:lang w:val="es-MX"/>
+              </w:rPr>
+            </w:pPr>
+            <w:r>
+              <w:rPr>
+                <w:noProof/>
+              </w:rPr>
+              <w:drawing>
+                <wp:inline distT="0" distB="0" distL="0" distR="0" wp14:anchorId="38CE0A22" wp14:editId="02F01443">
+                  <wp:extent cx="6400800" cy="3333750"/>
+                  <wp:effectExtent l="0" t="0" r="0" b="0"/>
+                  <wp:docPr id="7" name="Imagen 7"/>
+                  <wp:cNvGraphicFramePr>
+                    <a:graphicFrameLocks xmlns:a="http://schemas.openxmlformats.org/drawingml/2006/main" noChangeAspect="1"/>
+                  </wp:cNvGraphicFramePr>
+                  <a:graphic xmlns:a="http://schemas.openxmlformats.org/drawingml/2006/main">
+                    <a:graphicData uri="http://schemas.openxmlformats.org/drawingml/2006/picture">
+                      <pic:pic xmlns:pic="http://schemas.openxmlformats.org/drawingml/2006/picture">
+                        <pic:nvPicPr>
+                          <pic:cNvPr id="1" name=""/>
+                          <pic:cNvPicPr/>
+                        </pic:nvPicPr>
+                        <pic:blipFill rotWithShape="1">
+                          <a:blip r:embed="rId7"/>
+                          <a:srcRect t="2646" b="4762"/>
+                          <a:stretch/>
+                        </pic:blipFill>
+                        <pic:spPr bwMode="auto">
+                          <a:xfrm>
+                            <a:off x="0" y="0"/>
+                            <a:ext cx="6400800" cy="3333750"/>
+                          </a:xfrm>
+                          <a:prstGeom prst="rect">
+                            <a:avLst/>
+                          </a:prstGeom>
+                          <a:ln>
+                            <a:noFill/>
+                          </a:ln>
+                          <a:extLst>
+                            <a:ext uri="{53640926-AAD7-44D8-BBD7-CCE9431645EC}">
+                              <a14:shadowObscured xmlns:a14="http://schemas.microsoft.com/office/drawing/2010/main"/>
+                            </a:ext>
+                          </a:extLst>
+                        </pic:spPr>
+                      </pic:pic>
+                    </a:graphicData>
+                  </a:graphic>
+                </wp:inline>
+              </w:drawing>
+            </w:r>
           </w:p>
         </w:tc>
       </w:tr>
@@ -2603,336 +2118,6 @@
           <w:tcPr>
             <w:tcW w:w="10220" w:type="dxa"/>
           </w:tcPr>
-          <w:p>
-            <w:pPr>
-              <w:pStyle w:val="Sinespaciado"/>
-              <w:rPr>
-                <w:rFonts w:ascii="Avenir Book" w:eastAsia="Arial Unicode MS" w:hAnsi="Avenir Book" w:cs="Arial Unicode MS"/>
-                <w:bCs/>
-                <w:sz w:val="20"/>
-                <w:szCs w:val="20"/>
-                <w:lang w:val="es-MX"/>
-              </w:rPr>
-            </w:pPr>
-            <w:r>
-              <w:rPr>
-                <w:rFonts w:ascii="Avenir Book" w:eastAsia="Arial Unicode MS" w:hAnsi="Avenir Book" w:cs="Arial Unicode MS"/>
-                <w:bCs/>
-                <w:sz w:val="20"/>
-                <w:szCs w:val="20"/>
-                <w:lang w:val="es-MX"/>
-              </w:rPr>
-              <w:lastRenderedPageBreak/>
-              <w:t>Ejemplo</w:t>
-            </w:r>
-            <w:r>
-              <w:rPr>
-                <w:rFonts w:ascii="Avenir Book" w:eastAsia="Arial Unicode MS" w:hAnsi="Avenir Book" w:cs="Arial Unicode MS"/>
-                <w:bCs/>
-                <w:sz w:val="20"/>
-                <w:szCs w:val="20"/>
-                <w:lang w:val="es-MX"/>
-              </w:rPr>
-              <w:t>s</w:t>
-            </w:r>
-            <w:r>
-              <w:rPr>
-                <w:rFonts w:ascii="Avenir Book" w:eastAsia="Arial Unicode MS" w:hAnsi="Avenir Book" w:cs="Arial Unicode MS"/>
-                <w:bCs/>
-                <w:sz w:val="20"/>
-                <w:szCs w:val="20"/>
-                <w:lang w:val="es-MX"/>
-              </w:rPr>
-              <w:t xml:space="preserve"> de salida</w:t>
-            </w:r>
-            <w:r>
-              <w:rPr>
-                <w:rFonts w:ascii="Avenir Book" w:hAnsi="Avenir Book"/>
-                <w:sz w:val="20"/>
-                <w:szCs w:val="20"/>
-              </w:rPr>
-              <w:t>:</w:t>
-            </w:r>
-            <w:r>
-              <w:rPr>
-                <w:rFonts w:ascii="Avenir Book" w:hAnsi="Avenir Book"/>
-                <w:sz w:val="20"/>
-                <w:szCs w:val="20"/>
-              </w:rPr>
-              <w:t xml:space="preserve"> (mostrar centavos en las cantidades)</w:t>
-            </w:r>
-          </w:p>
-          <w:p>
-            <w:pPr>
-              <w:pStyle w:val="Sinespaciado"/>
-              <w:rPr>
-                <w:rFonts w:ascii="Avenir Book" w:eastAsia="Arial Unicode MS" w:hAnsi="Avenir Book" w:cs="Arial Unicode MS"/>
-                <w:b/>
-                <w:bCs/>
-                <w:sz w:val="20"/>
-                <w:szCs w:val="22"/>
-                <w:lang w:val="es-MX"/>
-              </w:rPr>
-            </w:pPr>
-          </w:p>
-          <w:p>
-            <w:pPr>
-              <w:pStyle w:val="Sinespaciado"/>
-              <w:rPr>
-                <w:rFonts w:ascii="Consolas" w:eastAsia="Arial Unicode MS" w:hAnsi="Consolas" w:cs="Arial Unicode MS"/>
-                <w:b/>
-                <w:bCs/>
-                <w:sz w:val="20"/>
-                <w:szCs w:val="22"/>
-                <w:lang w:val="es-MX"/>
-              </w:rPr>
-            </w:pPr>
-            <w:r>
-              <w:rPr>
-                <w:rFonts w:ascii="Consolas" w:eastAsia="Arial Unicode MS" w:hAnsi="Consolas" w:cs="Arial Unicode MS"/>
-                <w:b/>
-                <w:bCs/>
-                <w:sz w:val="20"/>
-                <w:szCs w:val="22"/>
-                <w:lang w:val="es-MX"/>
-              </w:rPr>
-              <w:t xml:space="preserve">Costo de su comida: </w:t>
-            </w:r>
-            <w:r>
-              <w:rPr>
-                <w:rFonts w:ascii="Consolas" w:eastAsia="Arial Unicode MS" w:hAnsi="Consolas" w:cs="Arial Unicode MS"/>
-                <w:b/>
-                <w:bCs/>
-                <w:color w:val="FF0000"/>
-                <w:sz w:val="20"/>
-                <w:szCs w:val="22"/>
-                <w:lang w:val="es-MX"/>
-              </w:rPr>
-              <w:t>100</w:t>
-            </w:r>
-          </w:p>
-          <w:p>
-            <w:pPr>
-              <w:pStyle w:val="Sinespaciado"/>
-              <w:rPr>
-                <w:rFonts w:ascii="Consolas" w:eastAsia="Arial Unicode MS" w:hAnsi="Consolas" w:cs="Arial Unicode MS"/>
-                <w:bCs/>
-                <w:sz w:val="20"/>
-                <w:szCs w:val="22"/>
-                <w:lang w:val="es-MX"/>
-              </w:rPr>
-            </w:pPr>
-            <w:r>
-              <w:rPr>
-                <w:rFonts w:ascii="Consolas" w:eastAsia="Arial Unicode MS" w:hAnsi="Consolas" w:cs="Arial Unicode MS"/>
-                <w:bCs/>
-                <w:sz w:val="20"/>
-                <w:szCs w:val="22"/>
-                <w:lang w:val="es-MX"/>
-              </w:rPr>
-              <w:t>Propina: $13</w:t>
-            </w:r>
-            <w:r>
-              <w:rPr>
-                <w:rFonts w:ascii="Consolas" w:eastAsia="Arial Unicode MS" w:hAnsi="Consolas" w:cs="Arial Unicode MS"/>
-                <w:bCs/>
-                <w:sz w:val="20"/>
-                <w:szCs w:val="22"/>
-                <w:lang w:val="es-MX"/>
-              </w:rPr>
-              <w:t>.00</w:t>
-            </w:r>
-          </w:p>
-          <w:p>
-            <w:pPr>
-              <w:pStyle w:val="Sinespaciado"/>
-              <w:rPr>
-                <w:rFonts w:ascii="Consolas" w:eastAsia="Arial Unicode MS" w:hAnsi="Consolas" w:cs="Arial Unicode MS"/>
-                <w:bCs/>
-                <w:sz w:val="20"/>
-                <w:szCs w:val="22"/>
-                <w:lang w:val="es-MX"/>
-              </w:rPr>
-            </w:pPr>
-            <w:r>
-              <w:rPr>
-                <w:rFonts w:ascii="Consolas" w:eastAsia="Arial Unicode MS" w:hAnsi="Consolas" w:cs="Arial Unicode MS"/>
-                <w:bCs/>
-                <w:sz w:val="20"/>
-                <w:szCs w:val="22"/>
-                <w:lang w:val="es-MX"/>
-              </w:rPr>
-              <w:t>IVA: $15</w:t>
-            </w:r>
-            <w:r>
-              <w:rPr>
-                <w:rFonts w:ascii="Consolas" w:eastAsia="Arial Unicode MS" w:hAnsi="Consolas" w:cs="Arial Unicode MS"/>
-                <w:bCs/>
-                <w:sz w:val="20"/>
-                <w:szCs w:val="22"/>
-                <w:lang w:val="es-MX"/>
-              </w:rPr>
-              <w:t>.00</w:t>
-            </w:r>
-          </w:p>
-          <w:p>
-            <w:pPr>
-              <w:pStyle w:val="Sinespaciado"/>
-              <w:rPr>
-                <w:rFonts w:ascii="Consolas" w:eastAsia="Arial Unicode MS" w:hAnsi="Consolas" w:cs="Arial Unicode MS"/>
-                <w:bCs/>
-                <w:sz w:val="20"/>
-                <w:szCs w:val="22"/>
-                <w:lang w:val="es-MX"/>
-              </w:rPr>
-            </w:pPr>
-            <w:r>
-              <w:rPr>
-                <w:rFonts w:ascii="Consolas" w:eastAsia="Arial Unicode MS" w:hAnsi="Consolas" w:cs="Arial Unicode MS"/>
-                <w:bCs/>
-                <w:sz w:val="20"/>
-                <w:szCs w:val="22"/>
-                <w:lang w:val="es-MX"/>
-              </w:rPr>
-              <w:t>Total a pagar: $128.00</w:t>
-            </w:r>
-          </w:p>
-          <w:p>
-            <w:pPr>
-              <w:pStyle w:val="Sinespaciado"/>
-              <w:rPr>
-                <w:rFonts w:ascii="Consolas" w:eastAsia="Arial Unicode MS" w:hAnsi="Consolas" w:cs="Arial Unicode MS"/>
-                <w:bCs/>
-                <w:sz w:val="20"/>
-                <w:szCs w:val="22"/>
-                <w:lang w:val="es-MX"/>
-              </w:rPr>
-            </w:pPr>
-            <w:r>
-              <w:rPr>
-                <w:rFonts w:ascii="Consolas" w:eastAsia="Arial Unicode MS" w:hAnsi="Consolas" w:cs="Arial Unicode MS"/>
-                <w:bCs/>
-                <w:sz w:val="20"/>
-                <w:szCs w:val="22"/>
-                <w:lang w:val="es-MX"/>
-              </w:rPr>
-              <w:t>_________________________</w:t>
-            </w:r>
-          </w:p>
-          <w:p>
-            <w:pPr>
-              <w:pStyle w:val="Sinespaciado"/>
-              <w:rPr>
-                <w:rFonts w:ascii="Consolas" w:eastAsia="Arial Unicode MS" w:hAnsi="Consolas" w:cs="Arial Unicode MS"/>
-                <w:bCs/>
-                <w:sz w:val="20"/>
-                <w:szCs w:val="22"/>
-                <w:lang w:val="es-MX"/>
-              </w:rPr>
-            </w:pPr>
-          </w:p>
-          <w:p>
-            <w:pPr>
-              <w:pStyle w:val="Sinespaciado"/>
-              <w:rPr>
-                <w:rFonts w:ascii="Consolas" w:eastAsia="Arial Unicode MS" w:hAnsi="Consolas" w:cs="Arial Unicode MS"/>
-                <w:b/>
-                <w:bCs/>
-                <w:sz w:val="20"/>
-                <w:szCs w:val="22"/>
-                <w:lang w:val="es-MX"/>
-              </w:rPr>
-            </w:pPr>
-            <w:r>
-              <w:rPr>
-                <w:rFonts w:ascii="Consolas" w:eastAsia="Arial Unicode MS" w:hAnsi="Consolas" w:cs="Arial Unicode MS"/>
-                <w:b/>
-                <w:bCs/>
-                <w:sz w:val="20"/>
-                <w:szCs w:val="22"/>
-                <w:lang w:val="es-MX"/>
-              </w:rPr>
-              <w:t xml:space="preserve">Costo de su comida: </w:t>
-            </w:r>
-            <w:r>
-              <w:rPr>
-                <w:rFonts w:ascii="Consolas" w:eastAsia="Arial Unicode MS" w:hAnsi="Consolas" w:cs="Arial Unicode MS"/>
-                <w:b/>
-                <w:bCs/>
-                <w:color w:val="FF0000"/>
-                <w:sz w:val="20"/>
-                <w:szCs w:val="22"/>
-                <w:lang w:val="es-MX"/>
-              </w:rPr>
-              <w:t>255</w:t>
-            </w:r>
-          </w:p>
-          <w:p>
-            <w:pPr>
-              <w:pStyle w:val="Sinespaciado"/>
-              <w:rPr>
-                <w:rFonts w:ascii="Consolas" w:eastAsia="Arial Unicode MS" w:hAnsi="Consolas" w:cs="Arial Unicode MS"/>
-                <w:bCs/>
-                <w:sz w:val="20"/>
-                <w:szCs w:val="22"/>
-                <w:lang w:val="es-MX"/>
-              </w:rPr>
-            </w:pPr>
-            <w:r>
-              <w:rPr>
-                <w:rFonts w:ascii="Consolas" w:eastAsia="Arial Unicode MS" w:hAnsi="Consolas" w:cs="Arial Unicode MS"/>
-                <w:bCs/>
-                <w:sz w:val="20"/>
-                <w:szCs w:val="22"/>
-                <w:lang w:val="es-MX"/>
-              </w:rPr>
-              <w:t>Propina: $33.15</w:t>
-            </w:r>
-          </w:p>
-          <w:p>
-            <w:pPr>
-              <w:pStyle w:val="Sinespaciado"/>
-              <w:rPr>
-                <w:rFonts w:ascii="Consolas" w:eastAsia="Arial Unicode MS" w:hAnsi="Consolas" w:cs="Arial Unicode MS"/>
-                <w:bCs/>
-                <w:sz w:val="20"/>
-                <w:szCs w:val="22"/>
-                <w:lang w:val="es-MX"/>
-              </w:rPr>
-            </w:pPr>
-            <w:r>
-              <w:rPr>
-                <w:rFonts w:ascii="Consolas" w:eastAsia="Arial Unicode MS" w:hAnsi="Consolas" w:cs="Arial Unicode MS"/>
-                <w:bCs/>
-                <w:sz w:val="20"/>
-                <w:szCs w:val="22"/>
-                <w:lang w:val="es-MX"/>
-              </w:rPr>
-              <w:t>IVA: $38.25</w:t>
-            </w:r>
-          </w:p>
-          <w:p>
-            <w:pPr>
-              <w:pStyle w:val="Sinespaciado"/>
-              <w:rPr>
-                <w:rFonts w:ascii="Consolas" w:eastAsia="Arial Unicode MS" w:hAnsi="Consolas" w:cs="Arial Unicode MS"/>
-                <w:bCs/>
-                <w:sz w:val="20"/>
-                <w:szCs w:val="22"/>
-                <w:lang w:val="es-MX"/>
-              </w:rPr>
-            </w:pPr>
-            <w:r>
-              <w:rPr>
-                <w:rFonts w:ascii="Consolas" w:eastAsia="Arial Unicode MS" w:hAnsi="Consolas" w:cs="Arial Unicode MS"/>
-                <w:bCs/>
-                <w:sz w:val="20"/>
-                <w:szCs w:val="22"/>
-                <w:lang w:val="es-MX"/>
-              </w:rPr>
-              <w:t>Total a pagar: $326.40</w:t>
-            </w:r>
-          </w:p>
           <w:p>
             <w:pPr>
               <w:pStyle w:val="Sinespaciado"/>
@@ -3164,7 +2349,7 @@
         <w:tblLook w:val="04A0" w:firstRow="1" w:lastRow="0" w:firstColumn="1" w:lastColumn="0" w:noHBand="0" w:noVBand="1"/>
       </w:tblPr>
       <w:tblGrid>
-        <w:gridCol w:w="10220"/>
+        <w:gridCol w:w="10296"/>
       </w:tblGrid>
       <w:tr>
         <w:tc>
@@ -3225,6 +2410,38 @@
               </w:rPr>
               <w:t>Entradas:</w:t>
             </w:r>
+            <w:r>
+              <w:rPr>
+                <w:rFonts w:ascii="Avenir Book" w:eastAsia="Arial Unicode MS" w:hAnsi="Avenir Book" w:cs="Arial Unicode MS"/>
+                <w:bCs/>
+                <w:sz w:val="20"/>
+                <w:szCs w:val="22"/>
+                <w:lang w:val="es-MX"/>
+              </w:rPr>
+              <w:t xml:space="preserve"> Número de hombres </w:t>
+            </w:r>
+            <w:proofErr w:type="spellStart"/>
+            <w:r>
+              <w:rPr>
+                <w:rFonts w:ascii="Avenir Book" w:eastAsia="Arial Unicode MS" w:hAnsi="Avenir Book" w:cs="Arial Unicode MS"/>
+                <w:bCs/>
+                <w:sz w:val="20"/>
+                <w:szCs w:val="22"/>
+                <w:lang w:val="es-MX"/>
+              </w:rPr>
+              <w:t>y</w:t>
+            </w:r>
+            <w:proofErr w:type="spellEnd"/>
+            <w:r>
+              <w:rPr>
+                <w:rFonts w:ascii="Avenir Book" w:eastAsia="Arial Unicode MS" w:hAnsi="Avenir Book" w:cs="Arial Unicode MS"/>
+                <w:bCs/>
+                <w:sz w:val="20"/>
+                <w:szCs w:val="22"/>
+                <w:lang w:val="es-MX"/>
+              </w:rPr>
+              <w:t xml:space="preserve"> mujeres inscritos</w:t>
+            </w:r>
           </w:p>
           <w:p>
             <w:pPr>
@@ -3247,6 +2464,16 @@
               </w:rPr>
               <w:t>Salidas:</w:t>
             </w:r>
+            <w:r>
+              <w:rPr>
+                <w:rFonts w:ascii="Avenir Book" w:eastAsia="Arial Unicode MS" w:hAnsi="Avenir Book" w:cs="Arial Unicode MS"/>
+                <w:bCs/>
+                <w:sz w:val="20"/>
+                <w:szCs w:val="22"/>
+                <w:lang w:val="es-MX"/>
+              </w:rPr>
+              <w:t xml:space="preserve"> Número total de alumnos, porcentaje mujeres, porcentaje hombres</w:t>
+            </w:r>
           </w:p>
           <w:p>
             <w:pPr>
@@ -3281,115 +2508,6 @@
                 <w:lang w:val="es-MX"/>
               </w:rPr>
             </w:pPr>
-          </w:p>
-          <w:p>
-            <w:pPr>
-              <w:pStyle w:val="Sinespaciado"/>
-              <w:rPr>
-                <w:rFonts w:ascii="Avenir Book" w:eastAsia="Arial Unicode MS" w:hAnsi="Avenir Book" w:cs="Arial Unicode MS"/>
-                <w:bCs/>
-                <w:sz w:val="20"/>
-                <w:szCs w:val="22"/>
-                <w:lang w:val="es-MX"/>
-              </w:rPr>
-            </w:pPr>
-            <w:r>
-              <w:rPr>
-                <w:rFonts w:ascii="Avenir Book" w:eastAsia="Arial Unicode MS" w:hAnsi="Avenir Book" w:cs="Arial Unicode MS"/>
-                <w:bCs/>
-                <w:sz w:val="20"/>
-                <w:szCs w:val="22"/>
-                <w:lang w:val="es-MX"/>
-              </w:rPr>
-              <w:t xml:space="preserve">Inserta aquí la imagen con el </w:t>
-            </w:r>
-            <w:r>
-              <w:rPr>
-                <w:rFonts w:ascii="Avenir Book" w:eastAsia="Arial Unicode MS" w:hAnsi="Avenir Book" w:cs="Arial Unicode MS"/>
-                <w:b/>
-                <w:bCs/>
-                <w:sz w:val="20"/>
-                <w:szCs w:val="22"/>
-                <w:lang w:val="es-MX"/>
-              </w:rPr>
-              <w:t>algoritmo</w:t>
-            </w:r>
-            <w:r>
-              <w:rPr>
-                <w:rFonts w:ascii="Avenir Book" w:eastAsia="Arial Unicode MS" w:hAnsi="Avenir Book" w:cs="Arial Unicode MS"/>
-                <w:bCs/>
-                <w:sz w:val="20"/>
-                <w:szCs w:val="22"/>
-                <w:lang w:val="es-MX"/>
-              </w:rPr>
-              <w:t>.</w:t>
-            </w:r>
-            <w:r>
-              <w:rPr>
-                <w:rFonts w:ascii="Avenir Book" w:eastAsia="Arial Unicode MS" w:hAnsi="Avenir Book" w:cs="Arial Unicode MS"/>
-                <w:bCs/>
-                <w:sz w:val="20"/>
-                <w:szCs w:val="22"/>
-                <w:lang w:val="es-MX"/>
-              </w:rPr>
-              <w:t xml:space="preserve"> (foto, captura de pantalla, texto, etc.)</w:t>
-            </w:r>
-          </w:p>
-          <w:p>
-            <w:pPr>
-              <w:pStyle w:val="Sinespaciado"/>
-              <w:rPr>
-                <w:rFonts w:ascii="Avenir Book" w:eastAsia="Arial Unicode MS" w:hAnsi="Avenir Book" w:cs="Arial Unicode MS"/>
-                <w:bCs/>
-                <w:sz w:val="20"/>
-                <w:szCs w:val="22"/>
-                <w:lang w:val="es-MX"/>
-              </w:rPr>
-            </w:pPr>
-          </w:p>
-          <w:p>
-            <w:pPr>
-              <w:pStyle w:val="Sinespaciado"/>
-              <w:rPr>
-                <w:rFonts w:ascii="Avenir Book" w:eastAsia="Arial Unicode MS" w:hAnsi="Avenir Book" w:cs="Arial Unicode MS"/>
-                <w:bCs/>
-                <w:sz w:val="20"/>
-                <w:szCs w:val="22"/>
-                <w:lang w:val="es-MX"/>
-              </w:rPr>
-            </w:pPr>
-          </w:p>
-          <w:p>
-            <w:pPr>
-              <w:pStyle w:val="Sinespaciado"/>
-              <w:rPr>
-                <w:rFonts w:ascii="Avenir Book" w:eastAsia="Arial Unicode MS" w:hAnsi="Avenir Book" w:cs="Arial Unicode MS"/>
-                <w:bCs/>
-                <w:sz w:val="20"/>
-                <w:szCs w:val="22"/>
-                <w:lang w:val="es-MX"/>
-              </w:rPr>
-            </w:pPr>
-            <w:r>
-              <w:rPr>
-                <w:rFonts w:ascii="Avenir Book" w:eastAsia="Arial Unicode MS" w:hAnsi="Avenir Book" w:cs="Arial Unicode MS"/>
-                <w:bCs/>
-                <w:sz w:val="20"/>
-                <w:szCs w:val="22"/>
-                <w:lang w:val="es-MX"/>
-              </w:rPr>
-              <w:t xml:space="preserve">El programa lo </w:t>
-            </w:r>
-            <w:r>
-              <w:rPr>
-                <w:rFonts w:ascii="Avenir Book" w:eastAsia="Arial Unicode MS" w:hAnsi="Avenir Book" w:cs="Arial Unicode MS"/>
-                <w:bCs/>
-                <w:sz w:val="20"/>
-                <w:szCs w:val="22"/>
-                <w:lang w:val="es-MX"/>
-              </w:rPr>
-              <w:t>escribes directamente en el archivo de</w:t>
-            </w:r>
             <w:r>
               <w:rPr>
                 <w:rFonts w:ascii="Avenir Book" w:eastAsia="Arial Unicode MS" w:hAnsi="Avenir Book" w:cs="Arial Unicode MS"/>
@@ -3400,60 +2518,196 @@
               </w:rPr>
               <w:t xml:space="preserve"> </w:t>
             </w:r>
-            <w:r>
-              <w:rPr>
-                <w:rFonts w:ascii="Avenir Book" w:eastAsia="Arial Unicode MS" w:hAnsi="Avenir Book" w:cs="Arial Unicode MS"/>
-                <w:b/>
-                <w:bCs/>
-                <w:sz w:val="20"/>
-                <w:szCs w:val="22"/>
-                <w:lang w:val="es-MX"/>
-              </w:rPr>
-              <w:t>github</w:t>
-            </w:r>
-            <w:r>
-              <w:rPr>
-                <w:rFonts w:ascii="Avenir Book" w:eastAsia="Arial Unicode MS" w:hAnsi="Avenir Book" w:cs="Arial Unicode MS"/>
-                <w:bCs/>
-                <w:sz w:val="20"/>
-                <w:szCs w:val="22"/>
-                <w:lang w:val="es-MX"/>
-              </w:rPr>
-              <w:t xml:space="preserve">, </w:t>
-            </w:r>
-            <w:r>
-              <w:rPr>
-                <w:rFonts w:ascii="Avenir Book" w:eastAsia="Arial Unicode MS" w:hAnsi="Avenir Book" w:cs="Arial Unicode MS"/>
-                <w:b/>
-                <w:bCs/>
-                <w:color w:val="0070C0"/>
-                <w:sz w:val="20"/>
-                <w:szCs w:val="22"/>
-                <w:lang w:val="es-MX"/>
-              </w:rPr>
-              <w:t>porcentajes.py</w:t>
-            </w:r>
-            <w:r>
-              <w:rPr>
-                <w:rFonts w:ascii="Avenir Book" w:eastAsia="Arial Unicode MS" w:hAnsi="Avenir Book" w:cs="Arial Unicode MS"/>
-                <w:bCs/>
-                <w:sz w:val="20"/>
-                <w:szCs w:val="22"/>
-                <w:lang w:val="es-MX"/>
-              </w:rPr>
-              <w:t>.</w:t>
-            </w:r>
-          </w:p>
-          <w:p>
-            <w:pPr>
-              <w:pStyle w:val="Sinespaciado"/>
-              <w:rPr>
-                <w:rFonts w:ascii="Avenir Book" w:eastAsia="Arial Unicode MS" w:hAnsi="Avenir Book" w:cs="Arial Unicode MS"/>
-                <w:sz w:val="22"/>
-                <w:szCs w:val="22"/>
-                <w:lang w:val="es-MX"/>
-              </w:rPr>
-            </w:pPr>
+            <w:proofErr w:type="spellStart"/>
+            <w:r>
+              <w:rPr>
+                <w:rFonts w:ascii="Avenir Book" w:eastAsia="Arial Unicode MS" w:hAnsi="Avenir Book" w:cs="Arial Unicode MS"/>
+                <w:bCs/>
+                <w:sz w:val="20"/>
+                <w:szCs w:val="22"/>
+                <w:lang w:val="es-MX"/>
+              </w:rPr>
+              <w:t>TotalAlumnos</w:t>
+            </w:r>
+            <w:proofErr w:type="spellEnd"/>
+            <w:r>
+              <w:rPr>
+                <w:rFonts w:ascii="Avenir Book" w:eastAsia="Arial Unicode MS" w:hAnsi="Avenir Book" w:cs="Arial Unicode MS"/>
+                <w:bCs/>
+                <w:sz w:val="20"/>
+                <w:szCs w:val="22"/>
+                <w:lang w:val="es-MX"/>
+              </w:rPr>
+              <w:t>=</w:t>
+            </w:r>
+            <w:proofErr w:type="spellStart"/>
+            <w:r>
+              <w:rPr>
+                <w:rFonts w:ascii="Avenir Book" w:eastAsia="Arial Unicode MS" w:hAnsi="Avenir Book" w:cs="Arial Unicode MS"/>
+                <w:bCs/>
+                <w:sz w:val="20"/>
+                <w:szCs w:val="22"/>
+                <w:lang w:val="es-MX"/>
+              </w:rPr>
+              <w:t>hombre+mujeres</w:t>
+            </w:r>
+            <w:proofErr w:type="spellEnd"/>
+            <w:r>
+              <w:rPr>
+                <w:rFonts w:ascii="Avenir Book" w:eastAsia="Arial Unicode MS" w:hAnsi="Avenir Book" w:cs="Arial Unicode MS"/>
+                <w:bCs/>
+                <w:sz w:val="20"/>
+                <w:szCs w:val="22"/>
+                <w:lang w:val="es-MX"/>
+              </w:rPr>
+              <w:t xml:space="preserve"> </w:t>
+            </w:r>
+            <w:proofErr w:type="spellStart"/>
+            <w:r>
+              <w:rPr>
+                <w:rFonts w:ascii="Avenir Book" w:eastAsia="Arial Unicode MS" w:hAnsi="Avenir Book" w:cs="Arial Unicode MS"/>
+                <w:bCs/>
+                <w:sz w:val="20"/>
+                <w:szCs w:val="22"/>
+                <w:lang w:val="es-MX"/>
+              </w:rPr>
+              <w:t>PorcentajeM</w:t>
+            </w:r>
+            <w:proofErr w:type="spellEnd"/>
+            <w:r>
+              <w:rPr>
+                <w:rFonts w:ascii="Avenir Book" w:eastAsia="Arial Unicode MS" w:hAnsi="Avenir Book" w:cs="Arial Unicode MS"/>
+                <w:bCs/>
+                <w:sz w:val="20"/>
+                <w:szCs w:val="22"/>
+                <w:lang w:val="es-MX"/>
+              </w:rPr>
+              <w:t>= Mujeres*100/</w:t>
+            </w:r>
+            <w:proofErr w:type="spellStart"/>
+            <w:r>
+              <w:rPr>
+                <w:rFonts w:ascii="Avenir Book" w:eastAsia="Arial Unicode MS" w:hAnsi="Avenir Book" w:cs="Arial Unicode MS"/>
+                <w:bCs/>
+                <w:sz w:val="20"/>
+                <w:szCs w:val="22"/>
+                <w:lang w:val="es-MX"/>
+              </w:rPr>
+              <w:t>TotalAlumnos</w:t>
+            </w:r>
+            <w:proofErr w:type="spellEnd"/>
+            <w:r>
+              <w:rPr>
+                <w:rFonts w:ascii="Avenir Book" w:eastAsia="Arial Unicode MS" w:hAnsi="Avenir Book" w:cs="Arial Unicode MS"/>
+                <w:bCs/>
+                <w:sz w:val="20"/>
+                <w:szCs w:val="22"/>
+                <w:lang w:val="es-MX"/>
+              </w:rPr>
+              <w:t xml:space="preserve"> </w:t>
+            </w:r>
+            <w:proofErr w:type="spellStart"/>
+            <w:r>
+              <w:rPr>
+                <w:rFonts w:ascii="Avenir Book" w:eastAsia="Arial Unicode MS" w:hAnsi="Avenir Book" w:cs="Arial Unicode MS"/>
+                <w:bCs/>
+                <w:sz w:val="20"/>
+                <w:szCs w:val="22"/>
+                <w:lang w:val="es-MX"/>
+              </w:rPr>
+              <w:t>PorcentajeH</w:t>
+            </w:r>
+            <w:proofErr w:type="spellEnd"/>
+            <w:r>
+              <w:rPr>
+                <w:rFonts w:ascii="Avenir Book" w:eastAsia="Arial Unicode MS" w:hAnsi="Avenir Book" w:cs="Arial Unicode MS"/>
+                <w:bCs/>
+                <w:sz w:val="20"/>
+                <w:szCs w:val="22"/>
+                <w:lang w:val="es-MX"/>
+              </w:rPr>
+              <w:t>=Hombres*100/</w:t>
+            </w:r>
+            <w:proofErr w:type="spellStart"/>
+            <w:r>
+              <w:rPr>
+                <w:rFonts w:ascii="Avenir Book" w:eastAsia="Arial Unicode MS" w:hAnsi="Avenir Book" w:cs="Arial Unicode MS"/>
+                <w:bCs/>
+                <w:sz w:val="20"/>
+                <w:szCs w:val="22"/>
+                <w:lang w:val="es-MX"/>
+              </w:rPr>
+              <w:t>TotalAlumnos</w:t>
+            </w:r>
+            <w:proofErr w:type="spellEnd"/>
+          </w:p>
+          <w:p>
+            <w:pPr>
+              <w:pStyle w:val="Sinespaciado"/>
+              <w:rPr>
+                <w:noProof/>
+              </w:rPr>
+            </w:pPr>
+          </w:p>
+          <w:p>
+            <w:pPr>
+              <w:pStyle w:val="Sinespaciado"/>
+              <w:rPr>
+                <w:rFonts w:ascii="Avenir Book" w:eastAsia="Arial Unicode MS" w:hAnsi="Avenir Book" w:cs="Arial Unicode MS"/>
+                <w:bCs/>
+                <w:sz w:val="20"/>
+                <w:szCs w:val="22"/>
+                <w:lang w:val="es-MX"/>
+              </w:rPr>
+            </w:pPr>
+            <w:r>
+              <w:rPr>
+                <w:noProof/>
+              </w:rPr>
+              <w:lastRenderedPageBreak/>
+              <w:drawing>
+                <wp:inline distT="0" distB="0" distL="0" distR="0" wp14:anchorId="5F64E049" wp14:editId="14D66219">
+                  <wp:extent cx="6400800" cy="3352800"/>
+                  <wp:effectExtent l="0" t="0" r="0" b="0"/>
+                  <wp:docPr id="8" name="Imagen 8"/>
+                  <wp:cNvGraphicFramePr>
+                    <a:graphicFrameLocks xmlns:a="http://schemas.openxmlformats.org/drawingml/2006/main" noChangeAspect="1"/>
+                  </wp:cNvGraphicFramePr>
+                  <a:graphic xmlns:a="http://schemas.openxmlformats.org/drawingml/2006/main">
+                    <a:graphicData uri="http://schemas.openxmlformats.org/drawingml/2006/picture">
+                      <pic:pic xmlns:pic="http://schemas.openxmlformats.org/drawingml/2006/picture">
+                        <pic:nvPicPr>
+                          <pic:cNvPr id="1" name=""/>
+                          <pic:cNvPicPr/>
+                        </pic:nvPicPr>
+                        <pic:blipFill rotWithShape="1">
+                          <a:blip r:embed="rId8"/>
+                          <a:srcRect t="2116" b="4762"/>
+                          <a:stretch/>
+                        </pic:blipFill>
+                        <pic:spPr bwMode="auto">
+                          <a:xfrm>
+                            <a:off x="0" y="0"/>
+                            <a:ext cx="6400800" cy="3352800"/>
+                          </a:xfrm>
+                          <a:prstGeom prst="rect">
+                            <a:avLst/>
+                          </a:prstGeom>
+                          <a:ln>
+                            <a:noFill/>
+                          </a:ln>
+                          <a:extLst>
+                            <a:ext uri="{53640926-AAD7-44D8-BBD7-CCE9431645EC}">
+                              <a14:shadowObscured xmlns:a14="http://schemas.microsoft.com/office/drawing/2010/main"/>
+                            </a:ext>
+                          </a:extLst>
+                        </pic:spPr>
+                      </pic:pic>
+                    </a:graphicData>
+                  </a:graphic>
+                </wp:inline>
+              </w:drawing>
+            </w:r>
           </w:p>
         </w:tc>
       </w:tr>
@@ -3481,6 +2735,7 @@
                 <w:szCs w:val="20"/>
                 <w:lang w:val="es-MX"/>
               </w:rPr>
+              <w:lastRenderedPageBreak/>
               <w:t>Ejemplo de salida</w:t>
             </w:r>
             <w:r>
@@ -3621,6 +2876,7 @@
                 <w:lang w:val="es-MX"/>
               </w:rPr>
             </w:pPr>
+            <w:proofErr w:type="gramStart"/>
             <w:r>
               <w:rPr>
                 <w:rFonts w:ascii="Consolas" w:eastAsia="Arial Unicode MS" w:hAnsi="Consolas" w:cs="Arial Unicode MS"/>
@@ -3629,7 +2885,18 @@
                 <w:szCs w:val="22"/>
                 <w:lang w:val="es-MX"/>
               </w:rPr>
-              <w:t xml:space="preserve">Total de inscritos:  </w:t>
+              <w:t>Total</w:t>
+            </w:r>
+            <w:proofErr w:type="gramEnd"/>
+            <w:r>
+              <w:rPr>
+                <w:rFonts w:ascii="Consolas" w:eastAsia="Arial Unicode MS" w:hAnsi="Consolas" w:cs="Arial Unicode MS"/>
+                <w:bCs/>
+                <w:sz w:val="20"/>
+                <w:szCs w:val="22"/>
+                <w:lang w:val="es-MX"/>
+              </w:rPr>
+              <w:t xml:space="preserve"> de inscritos:  </w:t>
             </w:r>
             <w:r>
               <w:rPr>
@@ -3786,7 +3053,6 @@
           <w:sz w:val="22"/>
           <w:szCs w:val="22"/>
         </w:rPr>
-        <w:lastRenderedPageBreak/>
         <w:t>5. Elabora un algoritmo y escribe un programa que calcula la distancia entre dos puntos.</w:t>
       </w:r>
     </w:p>
@@ -3955,7 +3221,7 @@
                     </pic:cNvPicPr>
                   </pic:nvPicPr>
                   <pic:blipFill>
-                    <a:blip r:embed="rId5">
+                    <a:blip r:embed="rId9">
                       <a:extLst>
                         <a:ext uri="{28A0092B-C50C-407E-A947-70E740481C1C}">
                           <a14:useLocalDpi xmlns:a14="http://schemas.microsoft.com/office/drawing/2010/main" val="0"/>
@@ -4022,7 +3288,7 @@
                     <pic:cNvPicPr/>
                   </pic:nvPicPr>
                   <pic:blipFill>
-                    <a:blip r:embed="rId6"/>
+                    <a:blip r:embed="rId10"/>
                     <a:stretch>
                       <a:fillRect/>
                     </a:stretch>
@@ -4069,7 +3335,7 @@
         <w:tblLook w:val="04A0" w:firstRow="1" w:lastRow="0" w:firstColumn="1" w:lastColumn="0" w:noHBand="0" w:noVBand="1"/>
       </w:tblPr>
       <w:tblGrid>
-        <w:gridCol w:w="10220"/>
+        <w:gridCol w:w="10296"/>
       </w:tblGrid>
       <w:tr>
         <w:tc>
@@ -4130,6 +3396,38 @@
               </w:rPr>
               <w:t>Entradas:</w:t>
             </w:r>
+            <w:r>
+              <w:rPr>
+                <w:rFonts w:ascii="Avenir Book" w:eastAsia="Arial Unicode MS" w:hAnsi="Avenir Book" w:cs="Arial Unicode MS"/>
+                <w:bCs/>
+                <w:sz w:val="20"/>
+                <w:szCs w:val="22"/>
+                <w:lang w:val="es-MX"/>
+              </w:rPr>
+              <w:t xml:space="preserve"> Coordenada X</w:t>
+            </w:r>
+            <w:proofErr w:type="gramStart"/>
+            <w:r>
+              <w:rPr>
+                <w:rFonts w:ascii="Avenir Book" w:eastAsia="Arial Unicode MS" w:hAnsi="Avenir Book" w:cs="Arial Unicode MS"/>
+                <w:bCs/>
+                <w:sz w:val="20"/>
+                <w:szCs w:val="22"/>
+                <w:lang w:val="es-MX"/>
+              </w:rPr>
+              <w:t>1,Y</w:t>
+            </w:r>
+            <w:proofErr w:type="gramEnd"/>
+            <w:r>
+              <w:rPr>
+                <w:rFonts w:ascii="Avenir Book" w:eastAsia="Arial Unicode MS" w:hAnsi="Avenir Book" w:cs="Arial Unicode MS"/>
+                <w:bCs/>
+                <w:sz w:val="20"/>
+                <w:szCs w:val="22"/>
+                <w:lang w:val="es-MX"/>
+              </w:rPr>
+              <w:t>1,X2 y Y2</w:t>
+            </w:r>
           </w:p>
           <w:p>
             <w:pPr>
@@ -4152,6 +3450,16 @@
               </w:rPr>
               <w:t>Salidas:</w:t>
             </w:r>
+            <w:r>
+              <w:rPr>
+                <w:rFonts w:ascii="Avenir Book" w:eastAsia="Arial Unicode MS" w:hAnsi="Avenir Book" w:cs="Arial Unicode MS"/>
+                <w:bCs/>
+                <w:sz w:val="20"/>
+                <w:szCs w:val="22"/>
+                <w:lang w:val="es-MX"/>
+              </w:rPr>
+              <w:t xml:space="preserve"> Distancia entre punto A y B</w:t>
+            </w:r>
           </w:p>
           <w:p>
             <w:pPr>
@@ -4174,186 +3482,146 @@
               </w:rPr>
               <w:t>Relación E/S:</w:t>
             </w:r>
-          </w:p>
-          <w:p>
-            <w:pPr>
-              <w:pStyle w:val="Sinespaciado"/>
-              <w:rPr>
-                <w:rFonts w:ascii="Avenir Book" w:eastAsia="Arial Unicode MS" w:hAnsi="Avenir Book" w:cs="Arial Unicode MS"/>
-                <w:bCs/>
-                <w:sz w:val="20"/>
-                <w:szCs w:val="22"/>
-                <w:lang w:val="es-MX"/>
-              </w:rPr>
-            </w:pPr>
-          </w:p>
-          <w:p>
-            <w:pPr>
-              <w:pStyle w:val="Sinespaciado"/>
-              <w:rPr>
-                <w:rFonts w:ascii="Avenir Book" w:eastAsia="Arial Unicode MS" w:hAnsi="Avenir Book" w:cs="Arial Unicode MS"/>
-                <w:bCs/>
-                <w:sz w:val="20"/>
-                <w:szCs w:val="22"/>
-                <w:lang w:val="es-MX"/>
-              </w:rPr>
-            </w:pPr>
-            <w:r>
-              <w:rPr>
-                <w:rFonts w:ascii="Avenir Book" w:eastAsia="Arial Unicode MS" w:hAnsi="Avenir Book" w:cs="Arial Unicode MS"/>
-                <w:bCs/>
-                <w:sz w:val="20"/>
-                <w:szCs w:val="22"/>
-                <w:lang w:val="es-MX"/>
-              </w:rPr>
-              <w:t>Inserta aquí la imagen con el algoritmo.</w:t>
-            </w:r>
-            <w:r>
-              <w:rPr>
-                <w:rFonts w:ascii="Avenir Book" w:eastAsia="Arial Unicode MS" w:hAnsi="Avenir Book" w:cs="Arial Unicode MS"/>
-                <w:bCs/>
-                <w:sz w:val="20"/>
-                <w:szCs w:val="22"/>
-                <w:lang w:val="es-MX"/>
-              </w:rPr>
-              <w:t xml:space="preserve"> (foto, captura de pantalla, texto, etc.)</w:t>
-            </w:r>
-          </w:p>
-          <w:p>
-            <w:pPr>
-              <w:pStyle w:val="Sinespaciado"/>
-              <w:rPr>
-                <w:rFonts w:ascii="Avenir Book" w:eastAsia="Arial Unicode MS" w:hAnsi="Avenir Book" w:cs="Arial Unicode MS"/>
-                <w:bCs/>
-                <w:sz w:val="20"/>
-                <w:szCs w:val="22"/>
-                <w:lang w:val="es-MX"/>
-              </w:rPr>
-            </w:pPr>
-          </w:p>
-          <w:p>
-            <w:pPr>
-              <w:pStyle w:val="Sinespaciado"/>
-              <w:rPr>
-                <w:rFonts w:ascii="Avenir Book" w:eastAsia="Arial Unicode MS" w:hAnsi="Avenir Book" w:cs="Arial Unicode MS"/>
-                <w:bCs/>
-                <w:sz w:val="20"/>
-                <w:szCs w:val="22"/>
-                <w:lang w:val="es-MX"/>
-              </w:rPr>
-            </w:pPr>
-          </w:p>
-          <w:p>
-            <w:pPr>
-              <w:pStyle w:val="Sinespaciado"/>
-              <w:rPr>
-                <w:rFonts w:ascii="Avenir Book" w:eastAsia="Arial Unicode MS" w:hAnsi="Avenir Book" w:cs="Arial Unicode MS"/>
-                <w:bCs/>
-                <w:sz w:val="20"/>
-                <w:szCs w:val="22"/>
-                <w:lang w:val="es-MX"/>
-              </w:rPr>
-            </w:pPr>
-            <w:r>
-              <w:rPr>
-                <w:rFonts w:ascii="Avenir Book" w:eastAsia="Arial Unicode MS" w:hAnsi="Avenir Book" w:cs="Arial Unicode MS"/>
-                <w:b/>
-                <w:bCs/>
-                <w:sz w:val="20"/>
-                <w:szCs w:val="22"/>
-                <w:lang w:val="es-MX"/>
-              </w:rPr>
-              <w:t xml:space="preserve">Crea </w:t>
-            </w:r>
-            <w:r>
-              <w:rPr>
-                <w:rFonts w:ascii="Avenir Book" w:eastAsia="Arial Unicode MS" w:hAnsi="Avenir Book" w:cs="Arial Unicode MS"/>
-                <w:b/>
-                <w:bCs/>
-                <w:sz w:val="20"/>
-                <w:szCs w:val="22"/>
-                <w:lang w:val="es-MX"/>
-              </w:rPr>
-              <w:t>un nuevo archivo para este</w:t>
-            </w:r>
-            <w:r>
-              <w:rPr>
-                <w:rFonts w:ascii="Avenir Book" w:eastAsia="Arial Unicode MS" w:hAnsi="Avenir Book" w:cs="Arial Unicode MS"/>
-                <w:b/>
-                <w:bCs/>
-                <w:sz w:val="20"/>
-                <w:szCs w:val="22"/>
-                <w:lang w:val="es-MX"/>
-              </w:rPr>
-              <w:t xml:space="preserve"> programa y lo agregas al repositorio</w:t>
-            </w:r>
-            <w:r>
-              <w:rPr>
-                <w:rFonts w:ascii="Avenir Book" w:eastAsia="Arial Unicode MS" w:hAnsi="Avenir Book" w:cs="Arial Unicode MS"/>
-                <w:bCs/>
-                <w:sz w:val="20"/>
-                <w:szCs w:val="22"/>
-                <w:lang w:val="es-MX"/>
-              </w:rPr>
-              <w:t xml:space="preserve"> de </w:t>
-            </w:r>
-            <w:r>
-              <w:rPr>
-                <w:rFonts w:ascii="Avenir Book" w:eastAsia="Arial Unicode MS" w:hAnsi="Avenir Book" w:cs="Arial Unicode MS"/>
-                <w:b/>
-                <w:bCs/>
-                <w:sz w:val="20"/>
-                <w:szCs w:val="22"/>
-                <w:lang w:val="es-MX"/>
-              </w:rPr>
-              <w:t>github</w:t>
-            </w:r>
-            <w:r>
-              <w:rPr>
-                <w:rFonts w:ascii="Avenir Book" w:eastAsia="Arial Unicode MS" w:hAnsi="Avenir Book" w:cs="Arial Unicode MS"/>
-                <w:b/>
-                <w:bCs/>
-                <w:sz w:val="20"/>
-                <w:szCs w:val="22"/>
-                <w:lang w:val="es-MX"/>
-              </w:rPr>
-              <w:t xml:space="preserve">, </w:t>
-            </w:r>
-            <w:r>
-              <w:rPr>
-                <w:rFonts w:ascii="Avenir Book" w:eastAsia="Arial Unicode MS" w:hAnsi="Avenir Book" w:cs="Arial Unicode MS"/>
-                <w:b/>
-                <w:bCs/>
-                <w:color w:val="0070C0"/>
-                <w:sz w:val="20"/>
-                <w:szCs w:val="22"/>
-                <w:lang w:val="es-MX"/>
-              </w:rPr>
-              <w:t>coordenadas.py</w:t>
-            </w:r>
-            <w:r>
-              <w:rPr>
-                <w:rFonts w:ascii="Avenir Book" w:eastAsia="Arial Unicode MS" w:hAnsi="Avenir Book" w:cs="Arial Unicode MS"/>
-                <w:b/>
-                <w:bCs/>
-                <w:color w:val="0070C0"/>
-                <w:sz w:val="20"/>
-                <w:szCs w:val="22"/>
-                <w:lang w:val="es-MX"/>
-              </w:rPr>
-              <w:t>.</w:t>
-            </w:r>
-          </w:p>
-          <w:p>
-            <w:pPr>
-              <w:pStyle w:val="Sinespaciado"/>
-              <w:rPr>
-                <w:rFonts w:ascii="Avenir Book" w:eastAsia="Arial Unicode MS" w:hAnsi="Avenir Book" w:cs="Arial Unicode MS"/>
-                <w:sz w:val="22"/>
-                <w:szCs w:val="22"/>
-                <w:lang w:val="es-MX"/>
-              </w:rPr>
-            </w:pPr>
+            <w:r>
+              <w:rPr>
+                <w:rFonts w:ascii="Avenir Book" w:eastAsia="Arial Unicode MS" w:hAnsi="Avenir Book" w:cs="Arial Unicode MS"/>
+                <w:bCs/>
+                <w:sz w:val="20"/>
+                <w:szCs w:val="22"/>
+                <w:lang w:val="es-MX"/>
+              </w:rPr>
+              <w:t xml:space="preserve"> d = [(</w:t>
+            </w:r>
+            <w:r>
+              <w:rPr>
+                <w:rFonts w:ascii="Avenir Book" w:eastAsia="Arial Unicode MS" w:hAnsi="Avenir Book" w:cs="Arial Unicode MS"/>
+                <w:bCs/>
+                <w:sz w:val="20"/>
+                <w:szCs w:val="22"/>
+                <w:lang w:val="es-MX"/>
+              </w:rPr>
+              <w:t>X2-X1</w:t>
+            </w:r>
+            <w:r>
+              <w:rPr>
+                <w:rFonts w:ascii="Avenir Book" w:eastAsia="Arial Unicode MS" w:hAnsi="Avenir Book" w:cs="Arial Unicode MS"/>
+                <w:bCs/>
+                <w:sz w:val="20"/>
+                <w:szCs w:val="22"/>
+                <w:lang w:val="es-MX"/>
+              </w:rPr>
+              <w:t>)**2+([</w:t>
+            </w:r>
+            <w:r>
+              <w:rPr>
+                <w:rFonts w:ascii="Avenir Book" w:eastAsia="Arial Unicode MS" w:hAnsi="Avenir Book" w:cs="Arial Unicode MS"/>
+                <w:bCs/>
+                <w:sz w:val="20"/>
+                <w:szCs w:val="22"/>
+                <w:lang w:val="es-MX"/>
+              </w:rPr>
+              <w:t>Y2-Y1</w:t>
+            </w:r>
+            <w:r>
+              <w:rPr>
+                <w:rFonts w:ascii="Avenir Book" w:eastAsia="Arial Unicode MS" w:hAnsi="Avenir Book" w:cs="Arial Unicode MS"/>
+                <w:bCs/>
+                <w:sz w:val="20"/>
+                <w:szCs w:val="22"/>
+                <w:lang w:val="es-MX"/>
+              </w:rPr>
+              <w:t>]**2)]</w:t>
+            </w:r>
+            <w:r>
+              <w:rPr>
+                <w:rFonts w:ascii="Avenir Book" w:eastAsia="Arial Unicode MS" w:hAnsi="Avenir Book" w:cs="Arial Unicode MS"/>
+                <w:bCs/>
+                <w:sz w:val="20"/>
+                <w:szCs w:val="22"/>
+                <w:lang w:val="es-MX"/>
+              </w:rPr>
+              <w:t>**(1/2</w:t>
+            </w:r>
+            <w:bookmarkStart w:id="0" w:name="_GoBack"/>
+            <w:bookmarkEnd w:id="0"/>
+            <w:r>
+              <w:rPr>
+                <w:rFonts w:ascii="Avenir Book" w:eastAsia="Arial Unicode MS" w:hAnsi="Avenir Book" w:cs="Arial Unicode MS"/>
+                <w:bCs/>
+                <w:sz w:val="20"/>
+                <w:szCs w:val="22"/>
+                <w:lang w:val="es-MX"/>
+              </w:rPr>
+              <w:t>)</w:t>
+            </w:r>
+          </w:p>
+          <w:p>
+            <w:pPr>
+              <w:pStyle w:val="Sinespaciado"/>
+              <w:rPr>
+                <w:noProof/>
+              </w:rPr>
+            </w:pPr>
+          </w:p>
+          <w:p>
+            <w:pPr>
+              <w:pStyle w:val="Sinespaciado"/>
+              <w:rPr>
+                <w:rFonts w:ascii="Avenir Book" w:eastAsia="Arial Unicode MS" w:hAnsi="Avenir Book" w:cs="Arial Unicode MS"/>
+                <w:bCs/>
+                <w:sz w:val="20"/>
+                <w:szCs w:val="22"/>
+                <w:lang w:val="es-MX"/>
+              </w:rPr>
+            </w:pPr>
+            <w:r>
+              <w:rPr>
+                <w:noProof/>
+              </w:rPr>
+              <w:lastRenderedPageBreak/>
+              <w:drawing>
+                <wp:inline distT="0" distB="0" distL="0" distR="0" wp14:anchorId="7C8B741A" wp14:editId="52ABAF1B">
+                  <wp:extent cx="6400800" cy="3352800"/>
+                  <wp:effectExtent l="0" t="0" r="0" b="0"/>
+                  <wp:docPr id="9" name="Imagen 9"/>
+                  <wp:cNvGraphicFramePr>
+                    <a:graphicFrameLocks xmlns:a="http://schemas.openxmlformats.org/drawingml/2006/main" noChangeAspect="1"/>
+                  </wp:cNvGraphicFramePr>
+                  <a:graphic xmlns:a="http://schemas.openxmlformats.org/drawingml/2006/main">
+                    <a:graphicData uri="http://schemas.openxmlformats.org/drawingml/2006/picture">
+                      <pic:pic xmlns:pic="http://schemas.openxmlformats.org/drawingml/2006/picture">
+                        <pic:nvPicPr>
+                          <pic:cNvPr id="1" name=""/>
+                          <pic:cNvPicPr/>
+                        </pic:nvPicPr>
+                        <pic:blipFill rotWithShape="1">
+                          <a:blip r:embed="rId11"/>
+                          <a:srcRect t="2116" b="4762"/>
+                          <a:stretch/>
+                        </pic:blipFill>
+                        <pic:spPr bwMode="auto">
+                          <a:xfrm>
+                            <a:off x="0" y="0"/>
+                            <a:ext cx="6400800" cy="3352800"/>
+                          </a:xfrm>
+                          <a:prstGeom prst="rect">
+                            <a:avLst/>
+                          </a:prstGeom>
+                          <a:ln>
+                            <a:noFill/>
+                          </a:ln>
+                          <a:extLst>
+                            <a:ext uri="{53640926-AAD7-44D8-BBD7-CCE9431645EC}">
+                              <a14:shadowObscured xmlns:a14="http://schemas.microsoft.com/office/drawing/2010/main"/>
+                            </a:ext>
+                          </a:extLst>
+                        </pic:spPr>
+                      </pic:pic>
+                    </a:graphicData>
+                  </a:graphic>
+                </wp:inline>
+              </w:drawing>
+            </w:r>
           </w:p>
         </w:tc>
       </w:tr>
@@ -4380,6 +3648,7 @@
                 <w:szCs w:val="20"/>
                 <w:lang w:val="es-MX"/>
               </w:rPr>
+              <w:lastRenderedPageBreak/>
               <w:t>Ejemplo de salida</w:t>
             </w:r>
             <w:r>
@@ -6775,7 +6044,7 @@
       <w:u w:val="single"/>
     </w:rPr>
   </w:style>
-  <w:style w:type="table" w:styleId="Tablaconcuadrcula1clara-nfasis1">
+  <w:style w:type="table" w:styleId="Tabladecuadrcula1clara-nfasis1">
     <w:name w:val="Grid Table 1 Light Accent 1"/>
     <w:basedOn w:val="Tablanormal"/>
     <w:uiPriority w:val="46"/>
@@ -6829,7 +6098,7 @@
       </w:rPr>
     </w:tblStylePr>
   </w:style>
-  <w:style w:type="table" w:styleId="Tablaconcuadrcula1Claro-nfasis2">
+  <w:style w:type="table" w:styleId="Tabladecuadrcula1Claro-nfasis2">
     <w:name w:val="Grid Table 1 Light Accent 2"/>
     <w:basedOn w:val="Tablanormal"/>
     <w:uiPriority w:val="46"/>
@@ -6883,7 +6152,7 @@
       </w:rPr>
     </w:tblStylePr>
   </w:style>
-  <w:style w:type="table" w:styleId="Tablaconcuadrcula1clara-nfasis3">
+  <w:style w:type="table" w:styleId="Tabladecuadrcula1clara-nfasis3">
     <w:name w:val="Grid Table 1 Light Accent 3"/>
     <w:basedOn w:val="Tablanormal"/>
     <w:uiPriority w:val="46"/>
@@ -6937,7 +6206,7 @@
       </w:rPr>
     </w:tblStylePr>
   </w:style>
-  <w:style w:type="table" w:styleId="Tablaconcuadrcula1clara-nfasis4">
+  <w:style w:type="table" w:styleId="Tabladecuadrcula1clara-nfasis4">
     <w:name w:val="Grid Table 1 Light Accent 4"/>
     <w:basedOn w:val="Tablanormal"/>
     <w:uiPriority w:val="46"/>
@@ -6991,7 +6260,7 @@
       </w:rPr>
     </w:tblStylePr>
   </w:style>
-  <w:style w:type="table" w:styleId="Tablaconcuadrcula3-nfasis2">
+  <w:style w:type="table" w:styleId="Tabladecuadrcula3-nfasis2">
     <w:name w:val="Grid Table 3 Accent 2"/>
     <w:basedOn w:val="Tablanormal"/>
     <w:uiPriority w:val="48"/>
@@ -7124,7 +6393,7 @@
       </w:tcPr>
     </w:tblStylePr>
   </w:style>
-  <w:style w:type="table" w:styleId="Tablaconcuadrcula5oscura-nfasis3">
+  <w:style w:type="table" w:styleId="Tabladecuadrcula5oscura-nfasis3">
     <w:name w:val="Grid Table 5 Dark Accent 3"/>
     <w:basedOn w:val="Tablanormal"/>
     <w:uiPriority w:val="50"/>
@@ -7227,7 +6496,7 @@
       </w:tcPr>
     </w:tblStylePr>
   </w:style>
-  <w:style w:type="table" w:styleId="Tablaconcuadrcula5oscura-nfasis6">
+  <w:style w:type="table" w:styleId="Tabladecuadrcula5oscura-nfasis6">
     <w:name w:val="Grid Table 5 Dark Accent 6"/>
     <w:basedOn w:val="Tablanormal"/>
     <w:uiPriority w:val="50"/>

</xml_diff>